<commit_message>
Work on Assignment 1
</commit_message>
<xml_diff>
--- a/COMP 272 Data Structures and Algorithms/assignment_1-Wiebe3519635.docx
+++ b/COMP 272 Data Structures and Algorithms/assignment_1-Wiebe3519635.docx
@@ -896,13 +896,13 @@
         <w:rPr>
           <w:color w:val="4472C4" w:themeColor="accent1"/>
         </w:rPr>
-        <w:t>Assign1PQ.java</w:t>
-      </w:r>
-      <w:r>
-        <w:rPr>
-          <w:color w:val="4472C4" w:themeColor="accent1"/>
-        </w:rPr>
-        <w:t xml:space="preserve"> for direct implementation using java. </w:t>
+        <w:t>Q1a</w:t>
+      </w:r>
+      <w:r>
+        <w:rPr>
+          <w:color w:val="4472C4" w:themeColor="accent1"/>
+        </w:rPr>
+        <w:t xml:space="preserve">.java for direct implementation using java. </w:t>
       </w:r>
       <w:r>
         <w:rPr>
@@ -946,14 +946,7 @@
           <w:color w:val="4472C4" w:themeColor="accent1"/>
           <w:lang w:val="en-US"/>
         </w:rPr>
-        <w:t>priority queue</w:t>
-      </w:r>
-      <w:r>
-        <w:rPr>
-          <w:color w:val="4472C4" w:themeColor="accent1"/>
-          <w:lang w:val="en-US"/>
-        </w:rPr>
-        <w:t xml:space="preserve"> with singly linked lists the head of the list is always maintained as the 0 </w:t>
+        <w:t xml:space="preserve">priority queue with singly linked lists the head of the list is always maintained as the 0 </w:t>
       </w:r>
       <w:proofErr w:type="gramStart"/>
       <w:r>
@@ -1026,28 +1019,7 @@
           <w:color w:val="4472C4" w:themeColor="accent1"/>
           <w:lang w:val="en-US"/>
         </w:rPr>
-        <w:t xml:space="preserve">Best case </w:t>
-      </w:r>
-      <w:r>
-        <w:rPr>
-          <w:color w:val="4472C4" w:themeColor="accent1"/>
-          <w:lang w:val="en-US"/>
-        </w:rPr>
-        <w:t xml:space="preserve">complexity </w:t>
-      </w:r>
-      <w:r>
-        <w:rPr>
-          <w:color w:val="4472C4" w:themeColor="accent1"/>
-          <w:lang w:val="en-US"/>
-        </w:rPr>
-        <w:t>will be</w:t>
-      </w:r>
-      <w:r>
-        <w:rPr>
-          <w:color w:val="4472C4" w:themeColor="accent1"/>
-          <w:lang w:val="en-US"/>
-        </w:rPr>
-        <w:t xml:space="preserve"> </w:t>
+        <w:t xml:space="preserve">Best case complexity will be </w:t>
       </w:r>
       <w:proofErr w:type="gramStart"/>
       <w:r>
@@ -1084,8 +1056,9 @@
           <w:color w:val="4472C4" w:themeColor="accent1"/>
           <w:lang w:val="en-US"/>
         </w:rPr>
-        <w:t>delet</w:t>
-      </w:r>
+        <w:t>deleteMin</w:t>
+      </w:r>
+      <w:proofErr w:type="spellEnd"/>
       <w:r>
         <w:rPr>
           <w:b/>
@@ -1093,8 +1066,9 @@
           <w:color w:val="4472C4" w:themeColor="accent1"/>
           <w:lang w:val="en-US"/>
         </w:rPr>
-        <w:t>e</w:t>
-      </w:r>
+        <w:t>(</w:t>
+      </w:r>
+      <w:proofErr w:type="gramEnd"/>
       <w:r>
         <w:rPr>
           <w:b/>
@@ -1102,19 +1076,101 @@
           <w:color w:val="4472C4" w:themeColor="accent1"/>
           <w:lang w:val="en-US"/>
         </w:rPr>
-        <w:t>Min</w:t>
-      </w:r>
-      <w:proofErr w:type="spellEnd"/>
-      <w:r>
+        <w:t>)</w:t>
+      </w:r>
+    </w:p>
+    <w:p>
+      <w:pPr>
+        <w:rPr>
+          <w:color w:val="4472C4" w:themeColor="accent1"/>
+          <w:lang w:val="en-US"/>
+        </w:rPr>
+      </w:pPr>
+      <w:r>
+        <w:rPr>
+          <w:color w:val="4472C4" w:themeColor="accent1"/>
+          <w:lang w:val="en-US"/>
+        </w:rPr>
+        <w:t>This</w:t>
+      </w:r>
+      <w:r>
+        <w:rPr>
+          <w:color w:val="4472C4" w:themeColor="accent1"/>
+          <w:lang w:val="en-US"/>
+        </w:rPr>
+        <w:t xml:space="preserve"> method returns the highest priority item from the queue and deletes it from the linked list. In my implementation the head of the list is also our highest priority (given by a low integer). As such</w:t>
+      </w:r>
+      <w:r>
+        <w:rPr>
+          <w:color w:val="4472C4" w:themeColor="accent1"/>
+          <w:lang w:val="en-US"/>
+        </w:rPr>
+        <w:t>,</w:t>
+      </w:r>
+      <w:r>
+        <w:rPr>
+          <w:color w:val="4472C4" w:themeColor="accent1"/>
+          <w:lang w:val="en-US"/>
+        </w:rPr>
+        <w:t xml:space="preserve"> removing this Node is simply done by assigning head to the next item. </w:t>
+      </w:r>
+      <w:r>
+        <w:rPr>
+          <w:color w:val="4472C4" w:themeColor="accent1"/>
+          <w:lang w:val="en-US"/>
+        </w:rPr>
+        <w:t xml:space="preserve">We also return a copy of the item to the user if they wish to do some processing like displaying/processing the data. </w:t>
+      </w:r>
+      <w:r>
+        <w:rPr>
+          <w:color w:val="4472C4" w:themeColor="accent1"/>
+          <w:lang w:val="en-US"/>
+        </w:rPr>
+        <w:t xml:space="preserve">In Java the garbage collector will free the memory however in other languages some release of the memory may be needed to avoid bloat. </w:t>
+      </w:r>
+    </w:p>
+    <w:p>
+      <w:pPr>
+        <w:rPr>
+          <w:color w:val="4472C4" w:themeColor="accent1"/>
+          <w:lang w:val="en-US"/>
+        </w:rPr>
+      </w:pPr>
+      <w:r>
+        <w:rPr>
+          <w:color w:val="4472C4" w:themeColor="accent1"/>
+          <w:lang w:val="en-US"/>
+        </w:rPr>
+        <w:lastRenderedPageBreak/>
+        <w:t xml:space="preserve">Compute complexity for this operation is </w:t>
+      </w:r>
+      <w:proofErr w:type="gramStart"/>
+      <w:r>
+        <w:rPr>
+          <w:color w:val="4472C4" w:themeColor="accent1"/>
+          <w:lang w:val="en-US"/>
+        </w:rPr>
+        <w:t>O(</w:t>
+      </w:r>
+      <w:proofErr w:type="gramEnd"/>
+      <w:r>
+        <w:rPr>
+          <w:color w:val="4472C4" w:themeColor="accent1"/>
+          <w:lang w:val="en-US"/>
+        </w:rPr>
+        <w:t xml:space="preserve">1) in all cases since the head of the list is always the highest priority. Only 1 loop of the function is needed. </w:t>
+      </w:r>
+    </w:p>
+    <w:p>
+      <w:pPr>
         <w:rPr>
           <w:b/>
           <w:bCs/>
           <w:color w:val="4472C4" w:themeColor="accent1"/>
           <w:lang w:val="en-US"/>
         </w:rPr>
-        <w:t>(</w:t>
-      </w:r>
-      <w:proofErr w:type="gramEnd"/>
+      </w:pPr>
+      <w:proofErr w:type="gramStart"/>
       <w:r>
         <w:rPr>
           <w:b/>
@@ -1122,6 +1178,16 @@
           <w:color w:val="4472C4" w:themeColor="accent1"/>
           <w:lang w:val="en-US"/>
         </w:rPr>
+        <w:t>size(</w:t>
+      </w:r>
+      <w:proofErr w:type="gramEnd"/>
+      <w:r>
+        <w:rPr>
+          <w:b/>
+          <w:bCs/>
+          <w:color w:val="4472C4" w:themeColor="accent1"/>
+          <w:lang w:val="en-US"/>
+        </w:rPr>
         <w:t>)</w:t>
       </w:r>
     </w:p>
@@ -1129,220 +1195,110 @@
       <w:pPr>
         <w:rPr>
           <w:color w:val="4472C4" w:themeColor="accent1"/>
-          <w:lang w:val="en-US"/>
-        </w:rPr>
-      </w:pPr>
-      <w:r>
-        <w:rPr>
-          <w:color w:val="4472C4" w:themeColor="accent1"/>
-          <w:lang w:val="en-US"/>
-        </w:rPr>
-        <w:t>This</w:t>
-      </w:r>
-      <w:r>
-        <w:rPr>
-          <w:color w:val="4472C4" w:themeColor="accent1"/>
-          <w:lang w:val="en-US"/>
-        </w:rPr>
-        <w:t xml:space="preserve"> method returns the highest priority item from the queue and deletes it from the linked list. In my implementation the head of the list is also our </w:t>
-      </w:r>
-      <w:r>
-        <w:rPr>
-          <w:color w:val="4472C4" w:themeColor="accent1"/>
-          <w:lang w:val="en-US"/>
-        </w:rPr>
-        <w:t>highest priority</w:t>
-      </w:r>
-      <w:r>
-        <w:rPr>
-          <w:color w:val="4472C4" w:themeColor="accent1"/>
-          <w:lang w:val="en-US"/>
-        </w:rPr>
-        <w:t xml:space="preserve"> (given by a low integer). As such</w:t>
-      </w:r>
-      <w:r>
-        <w:rPr>
-          <w:color w:val="4472C4" w:themeColor="accent1"/>
-          <w:lang w:val="en-US"/>
-        </w:rPr>
-        <w:t>,</w:t>
-      </w:r>
-      <w:r>
-        <w:rPr>
-          <w:color w:val="4472C4" w:themeColor="accent1"/>
-          <w:lang w:val="en-US"/>
-        </w:rPr>
-        <w:t xml:space="preserve"> removing this Node is simply done by assigning head to the next item. </w:t>
-      </w:r>
-      <w:r>
-        <w:rPr>
-          <w:color w:val="4472C4" w:themeColor="accent1"/>
-          <w:lang w:val="en-US"/>
-        </w:rPr>
-        <w:t xml:space="preserve">We also return a copy of the item to the user if they wish to do some processing like displaying/processing the data. </w:t>
-      </w:r>
-      <w:r>
-        <w:rPr>
-          <w:color w:val="4472C4" w:themeColor="accent1"/>
-          <w:lang w:val="en-US"/>
-        </w:rPr>
-        <w:t xml:space="preserve">In Java the garbage collector will free the memory however in other languages some release of the memory may be needed to avoid bloat. </w:t>
+        </w:rPr>
+      </w:pPr>
+      <w:r>
+        <w:rPr>
+          <w:color w:val="4472C4" w:themeColor="accent1"/>
+          <w:lang w:val="en-US"/>
+        </w:rPr>
+        <w:t xml:space="preserve">This method simply returns an integer </w:t>
+      </w:r>
+      <w:r>
+        <w:rPr>
+          <w:color w:val="4472C4" w:themeColor="accent1"/>
+          <w:lang w:val="en-US"/>
+        </w:rPr>
+        <w:t xml:space="preserve">holding the current count of the queue. The private variable size is incremented and decremented by the above methods </w:t>
+      </w:r>
+      <w:r>
+        <w:rPr>
+          <w:color w:val="4472C4" w:themeColor="accent1"/>
+          <w:lang w:val="en-US"/>
+        </w:rPr>
+        <w:t xml:space="preserve">Add(x) and </w:t>
+      </w:r>
+      <w:proofErr w:type="spellStart"/>
+      <w:proofErr w:type="gramStart"/>
+      <w:r>
+        <w:rPr>
+          <w:color w:val="4472C4" w:themeColor="accent1"/>
+          <w:lang w:val="en-US"/>
+        </w:rPr>
+        <w:t>deleteMin</w:t>
+      </w:r>
+      <w:proofErr w:type="spellEnd"/>
+      <w:r>
+        <w:rPr>
+          <w:color w:val="4472C4" w:themeColor="accent1"/>
+          <w:lang w:val="en-US"/>
+        </w:rPr>
+        <w:t>(</w:t>
+      </w:r>
+      <w:proofErr w:type="gramEnd"/>
+      <w:r>
+        <w:rPr>
+          <w:color w:val="4472C4" w:themeColor="accent1"/>
+          <w:lang w:val="en-US"/>
+        </w:rPr>
+        <w:t xml:space="preserve">) as objects are added to the list. If data corruption was a concern this method could also be made more advanced by traversing the list and counting items individually however that would quickly reduce the efficiency from </w:t>
+      </w:r>
+      <w:proofErr w:type="gramStart"/>
+      <w:r>
+        <w:rPr>
+          <w:color w:val="4472C4" w:themeColor="accent1"/>
+          <w:lang w:val="en-US"/>
+        </w:rPr>
+        <w:t>O(</w:t>
+      </w:r>
+      <w:proofErr w:type="gramEnd"/>
+      <w:r>
+        <w:rPr>
+          <w:color w:val="4472C4" w:themeColor="accent1"/>
+          <w:lang w:val="en-US"/>
+        </w:rPr>
+        <w:t>1) to O(n).</w:t>
       </w:r>
     </w:p>
     <w:p>
       <w:pPr>
-        <w:rPr>
-          <w:color w:val="4472C4" w:themeColor="accent1"/>
-          <w:lang w:val="en-US"/>
-        </w:rPr>
-      </w:pPr>
-      <w:r>
-        <w:rPr>
-          <w:color w:val="4472C4" w:themeColor="accent1"/>
-          <w:lang w:val="en-US"/>
-        </w:rPr>
-        <w:lastRenderedPageBreak/>
-        <w:t xml:space="preserve">Compute complexity for this operation is </w:t>
-      </w:r>
-      <w:proofErr w:type="gramStart"/>
-      <w:r>
-        <w:rPr>
-          <w:color w:val="4472C4" w:themeColor="accent1"/>
-          <w:lang w:val="en-US"/>
-        </w:rPr>
-        <w:t>O(</w:t>
-      </w:r>
-      <w:proofErr w:type="gramEnd"/>
-      <w:r>
-        <w:rPr>
-          <w:color w:val="4472C4" w:themeColor="accent1"/>
-          <w:lang w:val="en-US"/>
-        </w:rPr>
-        <w:t xml:space="preserve">1) in all cases since the head of the list is always the highest priority. Only 1 loop of the function is needed. </w:t>
-      </w:r>
+        <w:spacing w:after="80"/>
+        <w:rPr>
+          <w:color w:val="0D0D0D" w:themeColor="text1" w:themeTint="F2"/>
+        </w:rPr>
+      </w:pPr>
     </w:p>
     <w:p>
       <w:pPr>
-        <w:rPr>
-          <w:b/>
-          <w:bCs/>
-          <w:color w:val="4472C4" w:themeColor="accent1"/>
-          <w:lang w:val="en-US"/>
-        </w:rPr>
-      </w:pPr>
-      <w:proofErr w:type="gramStart"/>
-      <w:r>
-        <w:rPr>
-          <w:b/>
-          <w:bCs/>
-          <w:color w:val="4472C4" w:themeColor="accent1"/>
-          <w:lang w:val="en-US"/>
-        </w:rPr>
-        <w:t>size(</w:t>
-      </w:r>
-      <w:proofErr w:type="gramEnd"/>
-      <w:r>
-        <w:rPr>
-          <w:b/>
-          <w:bCs/>
-          <w:color w:val="4472C4" w:themeColor="accent1"/>
-          <w:lang w:val="en-US"/>
-        </w:rPr>
-        <w:t>)</w:t>
-      </w:r>
+        <w:spacing w:after="80"/>
+        <w:rPr>
+          <w:color w:val="0D0D0D" w:themeColor="text1" w:themeTint="F2"/>
+        </w:rPr>
+      </w:pPr>
     </w:p>
     <w:p>
       <w:pPr>
-        <w:rPr>
-          <w:color w:val="4472C4" w:themeColor="accent1"/>
-        </w:rPr>
-      </w:pPr>
-      <w:r>
-        <w:rPr>
-          <w:color w:val="4472C4" w:themeColor="accent1"/>
-          <w:lang w:val="en-US"/>
-        </w:rPr>
-        <w:t xml:space="preserve">This method simply returns an integer </w:t>
-      </w:r>
-      <w:r>
-        <w:rPr>
-          <w:color w:val="4472C4" w:themeColor="accent1"/>
-          <w:lang w:val="en-US"/>
-        </w:rPr>
-        <w:t xml:space="preserve">holding the current count of the queue. The private variable size is incremented and decremented by the above methods </w:t>
-      </w:r>
-      <w:r>
-        <w:rPr>
-          <w:color w:val="4472C4" w:themeColor="accent1"/>
-          <w:lang w:val="en-US"/>
-        </w:rPr>
-        <w:t xml:space="preserve">Add(x) and </w:t>
-      </w:r>
-      <w:proofErr w:type="spellStart"/>
-      <w:proofErr w:type="gramStart"/>
-      <w:r>
-        <w:rPr>
-          <w:color w:val="4472C4" w:themeColor="accent1"/>
-          <w:lang w:val="en-US"/>
-        </w:rPr>
-        <w:t>deleteMin</w:t>
-      </w:r>
-      <w:proofErr w:type="spellEnd"/>
-      <w:r>
-        <w:rPr>
-          <w:color w:val="4472C4" w:themeColor="accent1"/>
-          <w:lang w:val="en-US"/>
-        </w:rPr>
-        <w:t>(</w:t>
-      </w:r>
-      <w:proofErr w:type="gramEnd"/>
-      <w:r>
-        <w:rPr>
-          <w:color w:val="4472C4" w:themeColor="accent1"/>
-          <w:lang w:val="en-US"/>
-        </w:rPr>
-        <w:t xml:space="preserve">) as objects are added to the list. If data corruption was a concern this method could also be made more advanced by traversing the list and counting items individually however that would quickly reduce the efficiency from </w:t>
-      </w:r>
-      <w:proofErr w:type="gramStart"/>
-      <w:r>
-        <w:rPr>
-          <w:color w:val="4472C4" w:themeColor="accent1"/>
-          <w:lang w:val="en-US"/>
-        </w:rPr>
-        <w:t>O(</w:t>
-      </w:r>
-      <w:proofErr w:type="gramEnd"/>
-      <w:r>
-        <w:rPr>
-          <w:color w:val="4472C4" w:themeColor="accent1"/>
-          <w:lang w:val="en-US"/>
-        </w:rPr>
-        <w:t>1) to O(n).</w:t>
-      </w:r>
+        <w:spacing w:after="80"/>
+        <w:rPr>
+          <w:color w:val="0D0D0D" w:themeColor="text1" w:themeTint="F2"/>
+        </w:rPr>
+      </w:pPr>
     </w:p>
     <w:p>
       <w:pPr>
-        <w:spacing w:after="80"/>
-        <w:rPr>
-          <w:color w:val="0D0D0D" w:themeColor="text1" w:themeTint="F2"/>
-        </w:rPr>
-      </w:pPr>
-    </w:p>
-    <w:p>
-      <w:pPr>
-        <w:spacing w:after="80"/>
-        <w:rPr>
-          <w:color w:val="0D0D0D" w:themeColor="text1" w:themeTint="F2"/>
-        </w:rPr>
-      </w:pPr>
-    </w:p>
-    <w:p>
-      <w:pPr>
-        <w:spacing w:after="80"/>
-        <w:rPr>
-          <w:color w:val="0D0D0D" w:themeColor="text1" w:themeTint="F2"/>
-        </w:rPr>
-      </w:pPr>
+        <w:spacing w:after="0" w:line="240" w:lineRule="auto"/>
+        <w:rPr>
+          <w:color w:val="3B3838" w:themeColor="background2" w:themeShade="40"/>
+          <w:lang w:val="en-US"/>
+        </w:rPr>
+      </w:pPr>
+      <w:r>
+        <w:rPr>
+          <w:color w:val="3B3838" w:themeColor="background2" w:themeShade="40"/>
+          <w:lang w:val="en-US"/>
+        </w:rPr>
+        <w:br w:type="page"/>
+      </w:r>
     </w:p>
     <w:p>
       <w:pPr>
@@ -1362,6 +1318,7 @@
           <w:color w:val="3B3838" w:themeColor="background2" w:themeShade="40"/>
           <w:lang w:val="en-US"/>
         </w:rPr>
+        <w:lastRenderedPageBreak/>
         <w:t>(15</w:t>
       </w:r>
       <w:r>
@@ -1609,7 +1566,19 @@
         <w:rPr>
           <w:color w:val="4472C4" w:themeColor="accent1"/>
         </w:rPr>
-        <w:t xml:space="preserve">Please see attached executable demonstration file Assign1Stack.java for direct implementation using java. I felt it best to write my own implementation to demonstrate the requested knowledge. </w:t>
+        <w:t xml:space="preserve">Please see attached executable demonstration file </w:t>
+      </w:r>
+      <w:r>
+        <w:rPr>
+          <w:color w:val="4472C4" w:themeColor="accent1"/>
+        </w:rPr>
+        <w:t>Q1b</w:t>
+      </w:r>
+      <w:r>
+        <w:rPr>
+          <w:color w:val="4472C4" w:themeColor="accent1"/>
+        </w:rPr>
+        <w:t xml:space="preserve">.java for direct implementation using java. I felt it best to write my own implementation to demonstrate the requested knowledge. </w:t>
       </w:r>
     </w:p>
     <w:p>
@@ -1933,6 +1902,947 @@
     </w:p>
     <w:p>
       <w:pPr>
+        <w:spacing w:after="80"/>
+        <w:rPr>
+          <w:color w:val="4472C4" w:themeColor="accent1"/>
+        </w:rPr>
+      </w:pPr>
+      <w:r>
+        <w:rPr>
+          <w:color w:val="4472C4" w:themeColor="accent1"/>
+        </w:rPr>
+        <w:t>See my implementation in file Q2a.java</w:t>
+      </w:r>
+      <w:r>
+        <w:rPr>
+          <w:color w:val="4472C4" w:themeColor="accent1"/>
+        </w:rPr>
+        <w:t xml:space="preserve">. </w:t>
+      </w:r>
+      <w:proofErr w:type="gramStart"/>
+      <w:r>
+        <w:rPr>
+          <w:color w:val="4472C4" w:themeColor="accent1"/>
+        </w:rPr>
+        <w:t>First</w:t>
+      </w:r>
+      <w:proofErr w:type="gramEnd"/>
+      <w:r>
+        <w:rPr>
+          <w:color w:val="4472C4" w:themeColor="accent1"/>
+        </w:rPr>
+        <w:t xml:space="preserve"> we establish a linked list with a head and 5 tail elements. We print out the list to confirm the data. Then we swap nodes 2 and 3 by changing the respective </w:t>
+      </w:r>
+      <w:proofErr w:type="spellStart"/>
+      <w:r>
+        <w:rPr>
+          <w:color w:val="4472C4" w:themeColor="accent1"/>
+        </w:rPr>
+        <w:t>nextPtr</w:t>
+      </w:r>
+      <w:proofErr w:type="spellEnd"/>
+      <w:r>
+        <w:rPr>
+          <w:color w:val="4472C4" w:themeColor="accent1"/>
+        </w:rPr>
+        <w:t>.</w:t>
+      </w:r>
+      <w:r>
+        <w:rPr>
+          <w:color w:val="4472C4" w:themeColor="accent1"/>
+        </w:rPr>
+        <w:t xml:space="preserve"> And </w:t>
+      </w:r>
+      <w:proofErr w:type="gramStart"/>
+      <w:r>
+        <w:rPr>
+          <w:color w:val="4472C4" w:themeColor="accent1"/>
+        </w:rPr>
+        <w:t>again</w:t>
+      </w:r>
+      <w:proofErr w:type="gramEnd"/>
+      <w:r>
+        <w:rPr>
+          <w:color w:val="4472C4" w:themeColor="accent1"/>
+        </w:rPr>
+        <w:t xml:space="preserve"> print the list to confirm the change. 3 pointer changes are </w:t>
+      </w:r>
+      <w:proofErr w:type="gramStart"/>
+      <w:r>
+        <w:rPr>
+          <w:color w:val="4472C4" w:themeColor="accent1"/>
+        </w:rPr>
+        <w:t>need</w:t>
+      </w:r>
+      <w:proofErr w:type="gramEnd"/>
+      <w:r>
+        <w:rPr>
+          <w:color w:val="4472C4" w:themeColor="accent1"/>
+        </w:rPr>
+        <w:t xml:space="preserve"> to swap the nodes. See drawing below.</w:t>
+      </w:r>
+    </w:p>
+    <w:p>
+      <w:pPr>
+        <w:spacing w:after="80"/>
+        <w:rPr>
+          <w:color w:val="4472C4" w:themeColor="accent1"/>
+        </w:rPr>
+      </w:pPr>
+      <w:r>
+        <w:rPr>
+          <w:noProof/>
+          <w:color w:val="3B3838" w:themeColor="background2" w:themeShade="40"/>
+          <w:lang w:val="en-US"/>
+        </w:rPr>
+        <mc:AlternateContent>
+          <mc:Choice Requires="wps">
+            <w:drawing>
+              <wp:anchor distT="0" distB="0" distL="114300" distR="114300" simplePos="0" relativeHeight="251666432" behindDoc="0" locked="0" layoutInCell="1" allowOverlap="1" wp14:anchorId="6583D2E6" wp14:editId="64CBDB9A">
+                <wp:simplePos x="0" y="0"/>
+                <wp:positionH relativeFrom="column">
+                  <wp:posOffset>825339</wp:posOffset>
+                </wp:positionH>
+                <wp:positionV relativeFrom="paragraph">
+                  <wp:posOffset>198120</wp:posOffset>
+                </wp:positionV>
+                <wp:extent cx="1849271" cy="477672"/>
+                <wp:effectExtent l="0" t="0" r="17780" b="36830"/>
+                <wp:wrapNone/>
+                <wp:docPr id="5" name="Arrow: Curved Down 5"/>
+                <wp:cNvGraphicFramePr/>
+                <a:graphic xmlns:a="http://schemas.openxmlformats.org/drawingml/2006/main">
+                  <a:graphicData uri="http://schemas.microsoft.com/office/word/2010/wordprocessingShape">
+                    <wps:wsp>
+                      <wps:cNvSpPr/>
+                      <wps:spPr>
+                        <a:xfrm>
+                          <a:off x="0" y="0"/>
+                          <a:ext cx="1849271" cy="477672"/>
+                        </a:xfrm>
+                        <a:prstGeom prst="curvedDownArrow">
+                          <a:avLst/>
+                        </a:prstGeom>
+                      </wps:spPr>
+                      <wps:style>
+                        <a:lnRef idx="2">
+                          <a:schemeClr val="accent1">
+                            <a:shade val="50000"/>
+                          </a:schemeClr>
+                        </a:lnRef>
+                        <a:fillRef idx="1">
+                          <a:schemeClr val="accent1"/>
+                        </a:fillRef>
+                        <a:effectRef idx="0">
+                          <a:schemeClr val="accent1"/>
+                        </a:effectRef>
+                        <a:fontRef idx="minor">
+                          <a:schemeClr val="lt1"/>
+                        </a:fontRef>
+                      </wps:style>
+                      <wps:bodyPr rot="0" spcFirstLastPara="0" vertOverflow="overflow" horzOverflow="overflow" vert="horz" wrap="square" lIns="91440" tIns="45720" rIns="91440" bIns="45720" numCol="1" spcCol="0" rtlCol="0" fromWordArt="0" anchor="ctr" anchorCtr="0" forceAA="0" compatLnSpc="1">
+                        <a:prstTxWarp prst="textNoShape">
+                          <a:avLst/>
+                        </a:prstTxWarp>
+                        <a:noAutofit/>
+                      </wps:bodyPr>
+                    </wps:wsp>
+                  </a:graphicData>
+                </a:graphic>
+                <wp14:sizeRelH relativeFrom="margin">
+                  <wp14:pctWidth>0</wp14:pctWidth>
+                </wp14:sizeRelH>
+              </wp:anchor>
+            </w:drawing>
+          </mc:Choice>
+          <mc:Fallback>
+            <w:pict>
+              <v:shapetype w14:anchorId="0344D5E4" id="_x0000_t105" coordsize="21600,21600" o:spt="105" adj="12960,19440,14400" path="wr,0@3@23,0@22@4,0@15,0@1@23@7,0@13@2l@14@2@8@22@12@2at,0@3@23@11@2@17@26@15,0@1@23@17@26@15@22xewr,0@3@23@4,0@17@26nfe">
+                <v:stroke joinstyle="miter"/>
+                <v:formulas>
+                  <v:f eqn="val #0"/>
+                  <v:f eqn="val #1"/>
+                  <v:f eqn="val #2"/>
+                  <v:f eqn="sum #0 width #1"/>
+                  <v:f eqn="prod @3 1 2"/>
+                  <v:f eqn="sum #1 #1 width"/>
+                  <v:f eqn="sum @5 #1 #0"/>
+                  <v:f eqn="prod @6 1 2"/>
+                  <v:f eqn="mid width #0"/>
+                  <v:f eqn="sum height 0 #2"/>
+                  <v:f eqn="ellipse @9 height @4"/>
+                  <v:f eqn="sum @4 @10 0"/>
+                  <v:f eqn="sum @11 #1 width"/>
+                  <v:f eqn="sum @7 @10 0"/>
+                  <v:f eqn="sum @12 width #0"/>
+                  <v:f eqn="sum @5 0 #0"/>
+                  <v:f eqn="prod @15 1 2"/>
+                  <v:f eqn="mid @4 @7"/>
+                  <v:f eqn="sum #0 #1 width"/>
+                  <v:f eqn="prod @18 1 2"/>
+                  <v:f eqn="sum @17 0 @19"/>
+                  <v:f eqn="val width"/>
+                  <v:f eqn="val height"/>
+                  <v:f eqn="prod height 2 1"/>
+                  <v:f eqn="sum @17 0 @4"/>
+                  <v:f eqn="ellipse @24 @4 height"/>
+                  <v:f eqn="sum height 0 @25"/>
+                  <v:f eqn="sum @8 128 0"/>
+                  <v:f eqn="prod @5 1 2"/>
+                  <v:f eqn="sum @5 0 128"/>
+                  <v:f eqn="sum #0 @17 @12"/>
+                  <v:f eqn="ellipse @20 @4 height"/>
+                  <v:f eqn="sum width 0 #0"/>
+                  <v:f eqn="prod @32 1 2"/>
+                  <v:f eqn="prod height height 1"/>
+                  <v:f eqn="prod @9 @9 1"/>
+                  <v:f eqn="sum @34 0 @35"/>
+                  <v:f eqn="sqrt @36"/>
+                  <v:f eqn="sum @37 height 0"/>
+                  <v:f eqn="prod width height @38"/>
+                  <v:f eqn="sum @39 64 0"/>
+                  <v:f eqn="prod #0 1 2"/>
+                  <v:f eqn="ellipse @33 @41 height"/>
+                  <v:f eqn="sum height 0 @42"/>
+                  <v:f eqn="sum @43 64 0"/>
+                  <v:f eqn="prod @4 1 2"/>
+                  <v:f eqn="sum #1 0 @45"/>
+                  <v:f eqn="prod height 4390 32768"/>
+                  <v:f eqn="prod height 28378 32768"/>
+                </v:formulas>
+                <v:path o:extrusionok="f" o:connecttype="custom" o:connectlocs="@17,0;@16,@22;@12,@2;@8,@22;@14,@2" o:connectangles="270,90,90,90,0" textboxrect="@45,@47,@46,@48"/>
+                <v:handles>
+                  <v:h position="#0,bottomRight" xrange="@40,@29"/>
+                  <v:h position="#1,bottomRight" xrange="@27,@21"/>
+                  <v:h position="bottomRight,#2" yrange="@44,@22"/>
+                </v:handles>
+                <o:complex v:ext="view"/>
+              </v:shapetype>
+              <v:shape id="Arrow: Curved Down 5" o:spid="_x0000_s1026" type="#_x0000_t105" style="position:absolute;margin-left:65pt;margin-top:15.6pt;width:145.6pt;height:37.6pt;z-index:251666432;visibility:visible;mso-wrap-style:square;mso-width-percent:0;mso-wrap-distance-left:9pt;mso-wrap-distance-top:0;mso-wrap-distance-right:9pt;mso-wrap-distance-bottom:0;mso-position-horizontal:absolute;mso-position-horizontal-relative:text;mso-position-vertical:absolute;mso-position-vertical-relative:text;mso-width-percent:0;mso-width-relative:margin;v-text-anchor:middle" o:gfxdata="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" adj="18810,20902,16200" fillcolor="#4472c4 [3204]" strokecolor="#1f3763 [1604]" strokeweight="1pt"/>
+            </w:pict>
+          </mc:Fallback>
+        </mc:AlternateContent>
+      </w:r>
+    </w:p>
+    <w:p>
+      <w:pPr>
+        <w:spacing w:after="80"/>
+        <w:rPr>
+          <w:color w:val="4472C4" w:themeColor="accent1"/>
+        </w:rPr>
+      </w:pPr>
+      <w:r>
+        <w:rPr>
+          <w:noProof/>
+          <w:color w:val="3B3838" w:themeColor="background2" w:themeShade="40"/>
+          <w:lang w:val="en-US"/>
+        </w:rPr>
+        <mc:AlternateContent>
+          <mc:Choice Requires="wps">
+            <w:drawing>
+              <wp:anchor distT="0" distB="0" distL="114300" distR="114300" simplePos="0" relativeHeight="251670528" behindDoc="0" locked="0" layoutInCell="1" allowOverlap="1" wp14:anchorId="51B11891" wp14:editId="3A1F72D0">
+                <wp:simplePos x="0" y="0"/>
+                <wp:positionH relativeFrom="margin">
+                  <wp:posOffset>1603612</wp:posOffset>
+                </wp:positionH>
+                <wp:positionV relativeFrom="paragraph">
+                  <wp:posOffset>3962</wp:posOffset>
+                </wp:positionV>
+                <wp:extent cx="1767338" cy="477672"/>
+                <wp:effectExtent l="0" t="0" r="23495" b="36830"/>
+                <wp:wrapNone/>
+                <wp:docPr id="7" name="Arrow: Curved Down 7"/>
+                <wp:cNvGraphicFramePr/>
+                <a:graphic xmlns:a="http://schemas.openxmlformats.org/drawingml/2006/main">
+                  <a:graphicData uri="http://schemas.microsoft.com/office/word/2010/wordprocessingShape">
+                    <wps:wsp>
+                      <wps:cNvSpPr/>
+                      <wps:spPr>
+                        <a:xfrm flipH="1">
+                          <a:off x="0" y="0"/>
+                          <a:ext cx="1767338" cy="477672"/>
+                        </a:xfrm>
+                        <a:prstGeom prst="curvedDownArrow">
+                          <a:avLst/>
+                        </a:prstGeom>
+                      </wps:spPr>
+                      <wps:style>
+                        <a:lnRef idx="2">
+                          <a:schemeClr val="accent1">
+                            <a:shade val="50000"/>
+                          </a:schemeClr>
+                        </a:lnRef>
+                        <a:fillRef idx="1">
+                          <a:schemeClr val="accent1"/>
+                        </a:fillRef>
+                        <a:effectRef idx="0">
+                          <a:schemeClr val="accent1"/>
+                        </a:effectRef>
+                        <a:fontRef idx="minor">
+                          <a:schemeClr val="lt1"/>
+                        </a:fontRef>
+                      </wps:style>
+                      <wps:bodyPr rot="0" spcFirstLastPara="0" vertOverflow="overflow" horzOverflow="overflow" vert="horz" wrap="square" lIns="91440" tIns="45720" rIns="91440" bIns="45720" numCol="1" spcCol="0" rtlCol="0" fromWordArt="0" anchor="ctr" anchorCtr="0" forceAA="0" compatLnSpc="1">
+                        <a:prstTxWarp prst="textNoShape">
+                          <a:avLst/>
+                        </a:prstTxWarp>
+                        <a:noAutofit/>
+                      </wps:bodyPr>
+                    </wps:wsp>
+                  </a:graphicData>
+                </a:graphic>
+                <wp14:sizeRelH relativeFrom="margin">
+                  <wp14:pctWidth>0</wp14:pctWidth>
+                </wp14:sizeRelH>
+              </wp:anchor>
+            </w:drawing>
+          </mc:Choice>
+          <mc:Fallback>
+            <w:pict>
+              <v:shape w14:anchorId="268A3A5F" id="Arrow: Curved Down 7" o:spid="_x0000_s1026" type="#_x0000_t105" style="position:absolute;margin-left:126.25pt;margin-top:.3pt;width:139.15pt;height:37.6pt;flip:x;z-index:251670528;visibility:visible;mso-wrap-style:square;mso-width-percent:0;mso-wrap-distance-left:9pt;mso-wrap-distance-top:0;mso-wrap-distance-right:9pt;mso-wrap-distance-bottom:0;mso-position-horizontal:absolute;mso-position-horizontal-relative:margin;mso-position-vertical:absolute;mso-position-vertical-relative:text;mso-width-percent:0;mso-width-relative:margin;v-text-anchor:middle" o:gfxdata="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" adj="18681,20870,16200" fillcolor="#4472c4 [3204]" strokecolor="#1f3763 [1604]" strokeweight="1pt">
+                <w10:wrap anchorx="margin"/>
+              </v:shape>
+            </w:pict>
+          </mc:Fallback>
+        </mc:AlternateContent>
+      </w:r>
+      <w:r>
+        <w:rPr>
+          <w:noProof/>
+          <w:color w:val="3B3838" w:themeColor="background2" w:themeShade="40"/>
+          <w:lang w:val="en-US"/>
+        </w:rPr>
+        <mc:AlternateContent>
+          <mc:Choice Requires="wps">
+            <w:drawing>
+              <wp:anchor distT="0" distB="0" distL="114300" distR="114300" simplePos="0" relativeHeight="251668480" behindDoc="0" locked="0" layoutInCell="1" allowOverlap="1" wp14:anchorId="356FAF32" wp14:editId="63845EB1">
+                <wp:simplePos x="0" y="0"/>
+                <wp:positionH relativeFrom="margin">
+                  <wp:align>center</wp:align>
+                </wp:positionH>
+                <wp:positionV relativeFrom="paragraph">
+                  <wp:posOffset>39873</wp:posOffset>
+                </wp:positionV>
+                <wp:extent cx="1849271" cy="477672"/>
+                <wp:effectExtent l="0" t="0" r="17780" b="36830"/>
+                <wp:wrapNone/>
+                <wp:docPr id="6" name="Arrow: Curved Down 6"/>
+                <wp:cNvGraphicFramePr/>
+                <a:graphic xmlns:a="http://schemas.openxmlformats.org/drawingml/2006/main">
+                  <a:graphicData uri="http://schemas.microsoft.com/office/word/2010/wordprocessingShape">
+                    <wps:wsp>
+                      <wps:cNvSpPr/>
+                      <wps:spPr>
+                        <a:xfrm>
+                          <a:off x="0" y="0"/>
+                          <a:ext cx="1849271" cy="477672"/>
+                        </a:xfrm>
+                        <a:prstGeom prst="curvedDownArrow">
+                          <a:avLst/>
+                        </a:prstGeom>
+                      </wps:spPr>
+                      <wps:style>
+                        <a:lnRef idx="2">
+                          <a:schemeClr val="accent1">
+                            <a:shade val="50000"/>
+                          </a:schemeClr>
+                        </a:lnRef>
+                        <a:fillRef idx="1">
+                          <a:schemeClr val="accent1"/>
+                        </a:fillRef>
+                        <a:effectRef idx="0">
+                          <a:schemeClr val="accent1"/>
+                        </a:effectRef>
+                        <a:fontRef idx="minor">
+                          <a:schemeClr val="lt1"/>
+                        </a:fontRef>
+                      </wps:style>
+                      <wps:bodyPr rot="0" spcFirstLastPara="0" vertOverflow="overflow" horzOverflow="overflow" vert="horz" wrap="square" lIns="91440" tIns="45720" rIns="91440" bIns="45720" numCol="1" spcCol="0" rtlCol="0" fromWordArt="0" anchor="ctr" anchorCtr="0" forceAA="0" compatLnSpc="1">
+                        <a:prstTxWarp prst="textNoShape">
+                          <a:avLst/>
+                        </a:prstTxWarp>
+                        <a:noAutofit/>
+                      </wps:bodyPr>
+                    </wps:wsp>
+                  </a:graphicData>
+                </a:graphic>
+                <wp14:sizeRelH relativeFrom="margin">
+                  <wp14:pctWidth>0</wp14:pctWidth>
+                </wp14:sizeRelH>
+              </wp:anchor>
+            </w:drawing>
+          </mc:Choice>
+          <mc:Fallback>
+            <w:pict>
+              <v:shape w14:anchorId="142402D4" id="Arrow: Curved Down 6" o:spid="_x0000_s1026" type="#_x0000_t105" style="position:absolute;margin-left:0;margin-top:3.15pt;width:145.6pt;height:37.6pt;z-index:251668480;visibility:visible;mso-wrap-style:square;mso-width-percent:0;mso-wrap-distance-left:9pt;mso-wrap-distance-top:0;mso-wrap-distance-right:9pt;mso-wrap-distance-bottom:0;mso-position-horizontal:center;mso-position-horizontal-relative:margin;mso-position-vertical:absolute;mso-position-vertical-relative:text;mso-width-percent:0;mso-width-relative:margin;v-text-anchor:middle" o:gfxdata="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" adj="18810,20902,16200" fillcolor="#4472c4 [3204]" strokecolor="#1f3763 [1604]" strokeweight="1pt">
+                <w10:wrap anchorx="margin"/>
+              </v:shape>
+            </w:pict>
+          </mc:Fallback>
+        </mc:AlternateContent>
+      </w:r>
+    </w:p>
+    <w:p>
+      <w:pPr>
+        <w:spacing w:after="80"/>
+        <w:rPr>
+          <w:color w:val="4472C4" w:themeColor="accent1"/>
+        </w:rPr>
+      </w:pPr>
+      <w:r>
+        <w:rPr>
+          <w:noProof/>
+          <w:color w:val="4472C4" w:themeColor="accent1"/>
+        </w:rPr>
+        <mc:AlternateContent>
+          <mc:Choice Requires="wps">
+            <w:drawing>
+              <wp:anchor distT="0" distB="0" distL="114300" distR="114300" simplePos="0" relativeHeight="251661312" behindDoc="0" locked="0" layoutInCell="1" allowOverlap="1" wp14:anchorId="365E1E94" wp14:editId="683190ED">
+                <wp:simplePos x="0" y="0"/>
+                <wp:positionH relativeFrom="column">
+                  <wp:posOffset>1311484</wp:posOffset>
+                </wp:positionH>
+                <wp:positionV relativeFrom="paragraph">
+                  <wp:posOffset>158750</wp:posOffset>
+                </wp:positionV>
+                <wp:extent cx="918352" cy="900752"/>
+                <wp:effectExtent l="0" t="0" r="15240" b="13970"/>
+                <wp:wrapNone/>
+                <wp:docPr id="2" name="Oval 2"/>
+                <wp:cNvGraphicFramePr/>
+                <a:graphic xmlns:a="http://schemas.openxmlformats.org/drawingml/2006/main">
+                  <a:graphicData uri="http://schemas.microsoft.com/office/word/2010/wordprocessingShape">
+                    <wps:wsp>
+                      <wps:cNvSpPr/>
+                      <wps:spPr>
+                        <a:xfrm>
+                          <a:off x="0" y="0"/>
+                          <a:ext cx="918352" cy="900752"/>
+                        </a:xfrm>
+                        <a:prstGeom prst="ellipse">
+                          <a:avLst/>
+                        </a:prstGeom>
+                      </wps:spPr>
+                      <wps:style>
+                        <a:lnRef idx="2">
+                          <a:schemeClr val="accent2">
+                            <a:shade val="50000"/>
+                          </a:schemeClr>
+                        </a:lnRef>
+                        <a:fillRef idx="1">
+                          <a:schemeClr val="accent2"/>
+                        </a:fillRef>
+                        <a:effectRef idx="0">
+                          <a:schemeClr val="accent2"/>
+                        </a:effectRef>
+                        <a:fontRef idx="minor">
+                          <a:schemeClr val="lt1"/>
+                        </a:fontRef>
+                      </wps:style>
+                      <wps:txbx>
+                        <w:txbxContent>
+                          <w:p>
+                            <w:pPr>
+                              <w:jc w:val="center"/>
+                              <w:rPr>
+                                <w:sz w:val="20"/>
+                                <w:szCs w:val="20"/>
+                              </w:rPr>
+                            </w:pPr>
+                            <w:r>
+                              <w:rPr>
+                                <w:sz w:val="20"/>
+                                <w:szCs w:val="20"/>
+                              </w:rPr>
+                              <w:t xml:space="preserve">Node </w:t>
+                            </w:r>
+                            <w:r>
+                              <w:rPr>
+                                <w:sz w:val="20"/>
+                                <w:szCs w:val="20"/>
+                              </w:rPr>
+                              <w:t>2</w:t>
+                            </w:r>
+                          </w:p>
+                        </w:txbxContent>
+                      </wps:txbx>
+                      <wps:bodyPr rot="0" spcFirstLastPara="0" vertOverflow="overflow" horzOverflow="overflow" vert="horz" wrap="square" lIns="91440" tIns="45720" rIns="91440" bIns="45720" numCol="1" spcCol="0" rtlCol="0" fromWordArt="0" anchor="ctr" anchorCtr="0" forceAA="0" compatLnSpc="1">
+                        <a:prstTxWarp prst="textNoShape">
+                          <a:avLst/>
+                        </a:prstTxWarp>
+                        <a:noAutofit/>
+                      </wps:bodyPr>
+                    </wps:wsp>
+                  </a:graphicData>
+                </a:graphic>
+                <wp14:sizeRelH relativeFrom="margin">
+                  <wp14:pctWidth>0</wp14:pctWidth>
+                </wp14:sizeRelH>
+                <wp14:sizeRelV relativeFrom="margin">
+                  <wp14:pctHeight>0</wp14:pctHeight>
+                </wp14:sizeRelV>
+              </wp:anchor>
+            </w:drawing>
+          </mc:Choice>
+          <mc:Fallback>
+            <w:pict>
+              <v:oval w14:anchorId="365E1E94" id="Oval 2" o:spid="_x0000_s1026" style="position:absolute;margin-left:103.25pt;margin-top:12.5pt;width:72.3pt;height:70.95pt;z-index:251661312;visibility:visible;mso-wrap-style:square;mso-width-percent:0;mso-height-percent:0;mso-wrap-distance-left:9pt;mso-wrap-distance-top:0;mso-wrap-distance-right:9pt;mso-wrap-distance-bottom:0;mso-position-horizontal:absolute;mso-position-horizontal-relative:text;mso-position-vertical:absolute;mso-position-vertical-relative:text;mso-width-percent:0;mso-height-percent:0;mso-width-relative:margin;mso-height-relative:margin;v-text-anchor:middle" o:gfxdata="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" fillcolor="#ed7d31 [3205]" strokecolor="#823b0b [1605]" strokeweight="1pt">
+                <v:stroke joinstyle="miter"/>
+                <v:textbox>
+                  <w:txbxContent>
+                    <w:p>
+                      <w:pPr>
+                        <w:jc w:val="center"/>
+                        <w:rPr>
+                          <w:sz w:val="20"/>
+                          <w:szCs w:val="20"/>
+                        </w:rPr>
+                      </w:pPr>
+                      <w:r>
+                        <w:rPr>
+                          <w:sz w:val="20"/>
+                          <w:szCs w:val="20"/>
+                        </w:rPr>
+                        <w:t xml:space="preserve">Node </w:t>
+                      </w:r>
+                      <w:r>
+                        <w:rPr>
+                          <w:sz w:val="20"/>
+                          <w:szCs w:val="20"/>
+                        </w:rPr>
+                        <w:t>2</w:t>
+                      </w:r>
+                    </w:p>
+                  </w:txbxContent>
+                </v:textbox>
+              </v:oval>
+            </w:pict>
+          </mc:Fallback>
+        </mc:AlternateContent>
+      </w:r>
+      <w:r>
+        <w:rPr>
+          <w:noProof/>
+          <w:color w:val="4472C4" w:themeColor="accent1"/>
+        </w:rPr>
+        <mc:AlternateContent>
+          <mc:Choice Requires="wps">
+            <w:drawing>
+              <wp:anchor distT="0" distB="0" distL="114300" distR="114300" simplePos="0" relativeHeight="251665408" behindDoc="0" locked="0" layoutInCell="1" allowOverlap="1" wp14:anchorId="20175206" wp14:editId="5091D220">
+                <wp:simplePos x="0" y="0"/>
+                <wp:positionH relativeFrom="column">
+                  <wp:posOffset>3775369</wp:posOffset>
+                </wp:positionH>
+                <wp:positionV relativeFrom="paragraph">
+                  <wp:posOffset>186349</wp:posOffset>
+                </wp:positionV>
+                <wp:extent cx="918352" cy="900752"/>
+                <wp:effectExtent l="0" t="0" r="15240" b="13970"/>
+                <wp:wrapNone/>
+                <wp:docPr id="4" name="Oval 4"/>
+                <wp:cNvGraphicFramePr/>
+                <a:graphic xmlns:a="http://schemas.openxmlformats.org/drawingml/2006/main">
+                  <a:graphicData uri="http://schemas.microsoft.com/office/word/2010/wordprocessingShape">
+                    <wps:wsp>
+                      <wps:cNvSpPr/>
+                      <wps:spPr>
+                        <a:xfrm>
+                          <a:off x="0" y="0"/>
+                          <a:ext cx="918352" cy="900752"/>
+                        </a:xfrm>
+                        <a:prstGeom prst="ellipse">
+                          <a:avLst/>
+                        </a:prstGeom>
+                      </wps:spPr>
+                      <wps:style>
+                        <a:lnRef idx="2">
+                          <a:schemeClr val="accent2">
+                            <a:shade val="50000"/>
+                          </a:schemeClr>
+                        </a:lnRef>
+                        <a:fillRef idx="1">
+                          <a:schemeClr val="accent2"/>
+                        </a:fillRef>
+                        <a:effectRef idx="0">
+                          <a:schemeClr val="accent2"/>
+                        </a:effectRef>
+                        <a:fontRef idx="minor">
+                          <a:schemeClr val="lt1"/>
+                        </a:fontRef>
+                      </wps:style>
+                      <wps:txbx>
+                        <w:txbxContent>
+                          <w:p>
+                            <w:pPr>
+                              <w:jc w:val="center"/>
+                              <w:rPr>
+                                <w:sz w:val="20"/>
+                                <w:szCs w:val="20"/>
+                              </w:rPr>
+                            </w:pPr>
+                            <w:r>
+                              <w:rPr>
+                                <w:sz w:val="20"/>
+                                <w:szCs w:val="20"/>
+                              </w:rPr>
+                              <w:t xml:space="preserve">Node </w:t>
+                            </w:r>
+                            <w:r>
+                              <w:rPr>
+                                <w:sz w:val="20"/>
+                                <w:szCs w:val="20"/>
+                              </w:rPr>
+                              <w:t>4</w:t>
+                            </w:r>
+                          </w:p>
+                        </w:txbxContent>
+                      </wps:txbx>
+                      <wps:bodyPr rot="0" spcFirstLastPara="0" vertOverflow="overflow" horzOverflow="overflow" vert="horz" wrap="square" lIns="91440" tIns="45720" rIns="91440" bIns="45720" numCol="1" spcCol="0" rtlCol="0" fromWordArt="0" anchor="ctr" anchorCtr="0" forceAA="0" compatLnSpc="1">
+                        <a:prstTxWarp prst="textNoShape">
+                          <a:avLst/>
+                        </a:prstTxWarp>
+                        <a:noAutofit/>
+                      </wps:bodyPr>
+                    </wps:wsp>
+                  </a:graphicData>
+                </a:graphic>
+                <wp14:sizeRelH relativeFrom="margin">
+                  <wp14:pctWidth>0</wp14:pctWidth>
+                </wp14:sizeRelH>
+                <wp14:sizeRelV relativeFrom="margin">
+                  <wp14:pctHeight>0</wp14:pctHeight>
+                </wp14:sizeRelV>
+              </wp:anchor>
+            </w:drawing>
+          </mc:Choice>
+          <mc:Fallback>
+            <w:pict>
+              <v:oval w14:anchorId="20175206" id="Oval 4" o:spid="_x0000_s1027" style="position:absolute;margin-left:297.25pt;margin-top:14.65pt;width:72.3pt;height:70.95pt;z-index:251665408;visibility:visible;mso-wrap-style:square;mso-width-percent:0;mso-height-percent:0;mso-wrap-distance-left:9pt;mso-wrap-distance-top:0;mso-wrap-distance-right:9pt;mso-wrap-distance-bottom:0;mso-position-horizontal:absolute;mso-position-horizontal-relative:text;mso-position-vertical:absolute;mso-position-vertical-relative:text;mso-width-percent:0;mso-height-percent:0;mso-width-relative:margin;mso-height-relative:margin;v-text-anchor:middle" o:gfxdata="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" fillcolor="#ed7d31 [3205]" strokecolor="#823b0b [1605]" strokeweight="1pt">
+                <v:stroke joinstyle="miter"/>
+                <v:textbox>
+                  <w:txbxContent>
+                    <w:p>
+                      <w:pPr>
+                        <w:jc w:val="center"/>
+                        <w:rPr>
+                          <w:sz w:val="20"/>
+                          <w:szCs w:val="20"/>
+                        </w:rPr>
+                      </w:pPr>
+                      <w:r>
+                        <w:rPr>
+                          <w:sz w:val="20"/>
+                          <w:szCs w:val="20"/>
+                        </w:rPr>
+                        <w:t xml:space="preserve">Node </w:t>
+                      </w:r>
+                      <w:r>
+                        <w:rPr>
+                          <w:sz w:val="20"/>
+                          <w:szCs w:val="20"/>
+                        </w:rPr>
+                        <w:t>4</w:t>
+                      </w:r>
+                    </w:p>
+                  </w:txbxContent>
+                </v:textbox>
+              </v:oval>
+            </w:pict>
+          </mc:Fallback>
+        </mc:AlternateContent>
+      </w:r>
+      <w:r>
+        <w:rPr>
+          <w:noProof/>
+          <w:color w:val="4472C4" w:themeColor="accent1"/>
+        </w:rPr>
+        <mc:AlternateContent>
+          <mc:Choice Requires="wps">
+            <w:drawing>
+              <wp:anchor distT="0" distB="0" distL="114300" distR="114300" simplePos="0" relativeHeight="251663360" behindDoc="0" locked="0" layoutInCell="1" allowOverlap="1" wp14:anchorId="0FD991B6" wp14:editId="05370366">
+                <wp:simplePos x="0" y="0"/>
+                <wp:positionH relativeFrom="margin">
+                  <wp:align>center</wp:align>
+                </wp:positionH>
+                <wp:positionV relativeFrom="paragraph">
+                  <wp:posOffset>152248</wp:posOffset>
+                </wp:positionV>
+                <wp:extent cx="918352" cy="900752"/>
+                <wp:effectExtent l="0" t="0" r="15240" b="13970"/>
+                <wp:wrapNone/>
+                <wp:docPr id="3" name="Oval 3"/>
+                <wp:cNvGraphicFramePr/>
+                <a:graphic xmlns:a="http://schemas.openxmlformats.org/drawingml/2006/main">
+                  <a:graphicData uri="http://schemas.microsoft.com/office/word/2010/wordprocessingShape">
+                    <wps:wsp>
+                      <wps:cNvSpPr/>
+                      <wps:spPr>
+                        <a:xfrm>
+                          <a:off x="0" y="0"/>
+                          <a:ext cx="918352" cy="900752"/>
+                        </a:xfrm>
+                        <a:prstGeom prst="ellipse">
+                          <a:avLst/>
+                        </a:prstGeom>
+                      </wps:spPr>
+                      <wps:style>
+                        <a:lnRef idx="2">
+                          <a:schemeClr val="accent2">
+                            <a:shade val="50000"/>
+                          </a:schemeClr>
+                        </a:lnRef>
+                        <a:fillRef idx="1">
+                          <a:schemeClr val="accent2"/>
+                        </a:fillRef>
+                        <a:effectRef idx="0">
+                          <a:schemeClr val="accent2"/>
+                        </a:effectRef>
+                        <a:fontRef idx="minor">
+                          <a:schemeClr val="lt1"/>
+                        </a:fontRef>
+                      </wps:style>
+                      <wps:txbx>
+                        <w:txbxContent>
+                          <w:p>
+                            <w:pPr>
+                              <w:jc w:val="center"/>
+                              <w:rPr>
+                                <w:sz w:val="20"/>
+                                <w:szCs w:val="20"/>
+                              </w:rPr>
+                            </w:pPr>
+                            <w:r>
+                              <w:rPr>
+                                <w:sz w:val="20"/>
+                                <w:szCs w:val="20"/>
+                              </w:rPr>
+                              <w:t xml:space="preserve">Node </w:t>
+                            </w:r>
+                            <w:r>
+                              <w:rPr>
+                                <w:sz w:val="20"/>
+                                <w:szCs w:val="20"/>
+                              </w:rPr>
+                              <w:t>3</w:t>
+                            </w:r>
+                          </w:p>
+                        </w:txbxContent>
+                      </wps:txbx>
+                      <wps:bodyPr rot="0" spcFirstLastPara="0" vertOverflow="overflow" horzOverflow="overflow" vert="horz" wrap="square" lIns="91440" tIns="45720" rIns="91440" bIns="45720" numCol="1" spcCol="0" rtlCol="0" fromWordArt="0" anchor="ctr" anchorCtr="0" forceAA="0" compatLnSpc="1">
+                        <a:prstTxWarp prst="textNoShape">
+                          <a:avLst/>
+                        </a:prstTxWarp>
+                        <a:noAutofit/>
+                      </wps:bodyPr>
+                    </wps:wsp>
+                  </a:graphicData>
+                </a:graphic>
+                <wp14:sizeRelH relativeFrom="margin">
+                  <wp14:pctWidth>0</wp14:pctWidth>
+                </wp14:sizeRelH>
+                <wp14:sizeRelV relativeFrom="margin">
+                  <wp14:pctHeight>0</wp14:pctHeight>
+                </wp14:sizeRelV>
+              </wp:anchor>
+            </w:drawing>
+          </mc:Choice>
+          <mc:Fallback>
+            <w:pict>
+              <v:oval w14:anchorId="0FD991B6" id="Oval 3" o:spid="_x0000_s1028" style="position:absolute;margin-left:0;margin-top:12pt;width:72.3pt;height:70.95pt;z-index:251663360;visibility:visible;mso-wrap-style:square;mso-width-percent:0;mso-height-percent:0;mso-wrap-distance-left:9pt;mso-wrap-distance-top:0;mso-wrap-distance-right:9pt;mso-wrap-distance-bottom:0;mso-position-horizontal:center;mso-position-horizontal-relative:margin;mso-position-vertical:absolute;mso-position-vertical-relative:text;mso-width-percent:0;mso-height-percent:0;mso-width-relative:margin;mso-height-relative:margin;v-text-anchor:middle" o:gfxdata="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" fillcolor="#ed7d31 [3205]" strokecolor="#823b0b [1605]" strokeweight="1pt">
+                <v:stroke joinstyle="miter"/>
+                <v:textbox>
+                  <w:txbxContent>
+                    <w:p>
+                      <w:pPr>
+                        <w:jc w:val="center"/>
+                        <w:rPr>
+                          <w:sz w:val="20"/>
+                          <w:szCs w:val="20"/>
+                        </w:rPr>
+                      </w:pPr>
+                      <w:r>
+                        <w:rPr>
+                          <w:sz w:val="20"/>
+                          <w:szCs w:val="20"/>
+                        </w:rPr>
+                        <w:t xml:space="preserve">Node </w:t>
+                      </w:r>
+                      <w:r>
+                        <w:rPr>
+                          <w:sz w:val="20"/>
+                          <w:szCs w:val="20"/>
+                        </w:rPr>
+                        <w:t>3</w:t>
+                      </w:r>
+                    </w:p>
+                  </w:txbxContent>
+                </v:textbox>
+                <w10:wrap anchorx="margin"/>
+              </v:oval>
+            </w:pict>
+          </mc:Fallback>
+        </mc:AlternateContent>
+      </w:r>
+      <w:r>
+        <w:rPr>
+          <w:noProof/>
+          <w:color w:val="4472C4" w:themeColor="accent1"/>
+        </w:rPr>
+        <mc:AlternateContent>
+          <mc:Choice Requires="wps">
+            <w:drawing>
+              <wp:anchor distT="0" distB="0" distL="114300" distR="114300" simplePos="0" relativeHeight="251659264" behindDoc="0" locked="0" layoutInCell="1" allowOverlap="1" wp14:anchorId="289DBCC1" wp14:editId="2A8A1781">
+                <wp:simplePos x="0" y="0"/>
+                <wp:positionH relativeFrom="column">
+                  <wp:posOffset>150125</wp:posOffset>
+                </wp:positionH>
+                <wp:positionV relativeFrom="paragraph">
+                  <wp:posOffset>150836</wp:posOffset>
+                </wp:positionV>
+                <wp:extent cx="918352" cy="900752"/>
+                <wp:effectExtent l="0" t="0" r="15240" b="13970"/>
+                <wp:wrapNone/>
+                <wp:docPr id="1" name="Oval 1"/>
+                <wp:cNvGraphicFramePr/>
+                <a:graphic xmlns:a="http://schemas.openxmlformats.org/drawingml/2006/main">
+                  <a:graphicData uri="http://schemas.microsoft.com/office/word/2010/wordprocessingShape">
+                    <wps:wsp>
+                      <wps:cNvSpPr/>
+                      <wps:spPr>
+                        <a:xfrm>
+                          <a:off x="0" y="0"/>
+                          <a:ext cx="918352" cy="900752"/>
+                        </a:xfrm>
+                        <a:prstGeom prst="ellipse">
+                          <a:avLst/>
+                        </a:prstGeom>
+                      </wps:spPr>
+                      <wps:style>
+                        <a:lnRef idx="2">
+                          <a:schemeClr val="accent2">
+                            <a:shade val="50000"/>
+                          </a:schemeClr>
+                        </a:lnRef>
+                        <a:fillRef idx="1">
+                          <a:schemeClr val="accent2"/>
+                        </a:fillRef>
+                        <a:effectRef idx="0">
+                          <a:schemeClr val="accent2"/>
+                        </a:effectRef>
+                        <a:fontRef idx="minor">
+                          <a:schemeClr val="lt1"/>
+                        </a:fontRef>
+                      </wps:style>
+                      <wps:txbx>
+                        <w:txbxContent>
+                          <w:p>
+                            <w:pPr>
+                              <w:jc w:val="center"/>
+                              <w:rPr>
+                                <w:sz w:val="20"/>
+                                <w:szCs w:val="20"/>
+                              </w:rPr>
+                            </w:pPr>
+                            <w:r>
+                              <w:rPr>
+                                <w:sz w:val="20"/>
+                                <w:szCs w:val="20"/>
+                              </w:rPr>
+                              <w:t>Node 1</w:t>
+                            </w:r>
+                          </w:p>
+                        </w:txbxContent>
+                      </wps:txbx>
+                      <wps:bodyPr rot="0" spcFirstLastPara="0" vertOverflow="overflow" horzOverflow="overflow" vert="horz" wrap="square" lIns="91440" tIns="45720" rIns="91440" bIns="45720" numCol="1" spcCol="0" rtlCol="0" fromWordArt="0" anchor="ctr" anchorCtr="0" forceAA="0" compatLnSpc="1">
+                        <a:prstTxWarp prst="textNoShape">
+                          <a:avLst/>
+                        </a:prstTxWarp>
+                        <a:noAutofit/>
+                      </wps:bodyPr>
+                    </wps:wsp>
+                  </a:graphicData>
+                </a:graphic>
+                <wp14:sizeRelH relativeFrom="margin">
+                  <wp14:pctWidth>0</wp14:pctWidth>
+                </wp14:sizeRelH>
+                <wp14:sizeRelV relativeFrom="margin">
+                  <wp14:pctHeight>0</wp14:pctHeight>
+                </wp14:sizeRelV>
+              </wp:anchor>
+            </w:drawing>
+          </mc:Choice>
+          <mc:Fallback>
+            <w:pict>
+              <v:oval w14:anchorId="289DBCC1" id="Oval 1" o:spid="_x0000_s1029" style="position:absolute;margin-left:11.8pt;margin-top:11.9pt;width:72.3pt;height:70.95pt;z-index:251659264;visibility:visible;mso-wrap-style:square;mso-width-percent:0;mso-height-percent:0;mso-wrap-distance-left:9pt;mso-wrap-distance-top:0;mso-wrap-distance-right:9pt;mso-wrap-distance-bottom:0;mso-position-horizontal:absolute;mso-position-horizontal-relative:text;mso-position-vertical:absolute;mso-position-vertical-relative:text;mso-width-percent:0;mso-height-percent:0;mso-width-relative:margin;mso-height-relative:margin;v-text-anchor:middle" o:gfxdata="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" fillcolor="#ed7d31 [3205]" strokecolor="#823b0b [1605]" strokeweight="1pt">
+                <v:stroke joinstyle="miter"/>
+                <v:textbox>
+                  <w:txbxContent>
+                    <w:p>
+                      <w:pPr>
+                        <w:jc w:val="center"/>
+                        <w:rPr>
+                          <w:sz w:val="20"/>
+                          <w:szCs w:val="20"/>
+                        </w:rPr>
+                      </w:pPr>
+                      <w:r>
+                        <w:rPr>
+                          <w:sz w:val="20"/>
+                          <w:szCs w:val="20"/>
+                        </w:rPr>
+                        <w:t>Node 1</w:t>
+                      </w:r>
+                    </w:p>
+                  </w:txbxContent>
+                </v:textbox>
+              </v:oval>
+            </w:pict>
+          </mc:Fallback>
+        </mc:AlternateContent>
+      </w:r>
+    </w:p>
+    <w:p>
+      <w:pPr>
+        <w:spacing w:after="80"/>
+        <w:rPr>
+          <w:color w:val="4472C4" w:themeColor="accent1"/>
+        </w:rPr>
+      </w:pPr>
+    </w:p>
+    <w:p>
+      <w:pPr>
+        <w:spacing w:after="80"/>
+        <w:rPr>
+          <w:color w:val="4472C4" w:themeColor="accent1"/>
+        </w:rPr>
+      </w:pPr>
+    </w:p>
+    <w:p>
+      <w:pPr>
+        <w:spacing w:after="80"/>
+        <w:rPr>
+          <w:color w:val="4472C4" w:themeColor="accent1"/>
+        </w:rPr>
+      </w:pPr>
+    </w:p>
+    <w:p>
+      <w:pPr>
+        <w:spacing w:after="80"/>
+        <w:rPr>
+          <w:color w:val="4472C4" w:themeColor="accent1"/>
+        </w:rPr>
+      </w:pPr>
+    </w:p>
+    <w:p>
+      <w:pPr>
+        <w:spacing w:after="80"/>
+        <w:rPr>
+          <w:color w:val="4472C4" w:themeColor="accent1"/>
+        </w:rPr>
+      </w:pPr>
+    </w:p>
+    <w:p>
+      <w:pPr>
         <w:pStyle w:val="ListParagraph"/>
         <w:numPr>
           <w:ilvl w:val="1"/>
@@ -2012,6 +2922,1121 @@
     </w:p>
     <w:p>
       <w:pPr>
+        <w:spacing w:after="80"/>
+        <w:rPr>
+          <w:color w:val="4472C4" w:themeColor="accent1"/>
+        </w:rPr>
+      </w:pPr>
+      <w:r>
+        <w:rPr>
+          <w:color w:val="4472C4" w:themeColor="accent1"/>
+        </w:rPr>
+        <w:t>See my implementation in file Q2</w:t>
+      </w:r>
+      <w:r>
+        <w:rPr>
+          <w:color w:val="4472C4" w:themeColor="accent1"/>
+        </w:rPr>
+        <w:t>b</w:t>
+      </w:r>
+      <w:r>
+        <w:rPr>
+          <w:color w:val="4472C4" w:themeColor="accent1"/>
+        </w:rPr>
+        <w:t xml:space="preserve">.java. </w:t>
+      </w:r>
+      <w:r>
+        <w:rPr>
+          <w:color w:val="4472C4" w:themeColor="accent1"/>
+        </w:rPr>
+        <w:t xml:space="preserve">This is done in much the same method as the first swap only we need to handle the extra reverse links. </w:t>
+      </w:r>
+      <w:proofErr w:type="gramStart"/>
+      <w:r>
+        <w:rPr>
+          <w:color w:val="4472C4" w:themeColor="accent1"/>
+        </w:rPr>
+        <w:t>First</w:t>
+      </w:r>
+      <w:proofErr w:type="gramEnd"/>
+      <w:r>
+        <w:rPr>
+          <w:color w:val="4472C4" w:themeColor="accent1"/>
+        </w:rPr>
+        <w:t xml:space="preserve"> we establish a linked list with a head and 5 tail elements. We print out the list to confirm the data. Then we swap nodes 2 and 3 by changing the respective </w:t>
+      </w:r>
+      <w:proofErr w:type="spellStart"/>
+      <w:r>
+        <w:rPr>
+          <w:color w:val="4472C4" w:themeColor="accent1"/>
+        </w:rPr>
+        <w:t>nextPtr</w:t>
+      </w:r>
+      <w:proofErr w:type="spellEnd"/>
+      <w:r>
+        <w:rPr>
+          <w:color w:val="4472C4" w:themeColor="accent1"/>
+        </w:rPr>
+        <w:t xml:space="preserve"> and </w:t>
+      </w:r>
+      <w:proofErr w:type="spellStart"/>
+      <w:r>
+        <w:rPr>
+          <w:color w:val="4472C4" w:themeColor="accent1"/>
+        </w:rPr>
+        <w:t>previousPtr</w:t>
+      </w:r>
+      <w:proofErr w:type="spellEnd"/>
+      <w:r>
+        <w:rPr>
+          <w:color w:val="4472C4" w:themeColor="accent1"/>
+        </w:rPr>
+        <w:t xml:space="preserve"> variables</w:t>
+      </w:r>
+      <w:r>
+        <w:rPr>
+          <w:color w:val="4472C4" w:themeColor="accent1"/>
+        </w:rPr>
+        <w:t xml:space="preserve">. And </w:t>
+      </w:r>
+      <w:proofErr w:type="gramStart"/>
+      <w:r>
+        <w:rPr>
+          <w:color w:val="4472C4" w:themeColor="accent1"/>
+        </w:rPr>
+        <w:t>again</w:t>
+      </w:r>
+      <w:proofErr w:type="gramEnd"/>
+      <w:r>
+        <w:rPr>
+          <w:color w:val="4472C4" w:themeColor="accent1"/>
+        </w:rPr>
+        <w:t xml:space="preserve"> print the list to confirm the change. </w:t>
+      </w:r>
+      <w:r>
+        <w:rPr>
+          <w:color w:val="4472C4" w:themeColor="accent1"/>
+        </w:rPr>
+        <w:t>6</w:t>
+      </w:r>
+      <w:r>
+        <w:rPr>
+          <w:color w:val="4472C4" w:themeColor="accent1"/>
+        </w:rPr>
+        <w:t xml:space="preserve"> pointer changes are </w:t>
+      </w:r>
+      <w:proofErr w:type="gramStart"/>
+      <w:r>
+        <w:rPr>
+          <w:color w:val="4472C4" w:themeColor="accent1"/>
+        </w:rPr>
+        <w:t>need</w:t>
+      </w:r>
+      <w:proofErr w:type="gramEnd"/>
+      <w:r>
+        <w:rPr>
+          <w:color w:val="4472C4" w:themeColor="accent1"/>
+        </w:rPr>
+        <w:t xml:space="preserve"> to swap the nodes. </w:t>
+      </w:r>
+      <w:r>
+        <w:rPr>
+          <w:color w:val="4472C4" w:themeColor="accent1"/>
+        </w:rPr>
+        <w:t xml:space="preserve">Alternative to my implementation you could also traverse the list with only forward links and set the reverse link with each traverse however that would add O(n) complexity as the whole list would need to be traversed. </w:t>
+      </w:r>
+      <w:r>
+        <w:rPr>
+          <w:color w:val="4472C4" w:themeColor="accent1"/>
+        </w:rPr>
+        <w:t>See drawing below.</w:t>
+      </w:r>
+    </w:p>
+    <w:p>
+      <w:pPr>
+        <w:spacing w:after="80"/>
+        <w:rPr>
+          <w:color w:val="3B3838" w:themeColor="background2" w:themeShade="40"/>
+        </w:rPr>
+      </w:pPr>
+    </w:p>
+    <w:p>
+      <w:pPr>
+        <w:spacing w:after="80"/>
+        <w:rPr>
+          <w:color w:val="3B3838" w:themeColor="background2" w:themeShade="40"/>
+        </w:rPr>
+      </w:pPr>
+      <w:r>
+        <w:rPr>
+          <w:color w:val="4472C4" w:themeColor="accent1"/>
+        </w:rPr>
+        <mc:AlternateContent>
+          <mc:Choice Requires="wps">
+            <w:drawing>
+              <wp:anchor distT="0" distB="0" distL="114300" distR="114300" simplePos="0" relativeHeight="251678720" behindDoc="0" locked="0" layoutInCell="1" allowOverlap="1" wp14:anchorId="55895020" wp14:editId="41A9B884">
+                <wp:simplePos x="0" y="0"/>
+                <wp:positionH relativeFrom="margin">
+                  <wp:posOffset>2033431</wp:posOffset>
+                </wp:positionH>
+                <wp:positionV relativeFrom="paragraph">
+                  <wp:posOffset>122063</wp:posOffset>
+                </wp:positionV>
+                <wp:extent cx="1767205" cy="477520"/>
+                <wp:effectExtent l="0" t="0" r="23495" b="36830"/>
+                <wp:wrapNone/>
+                <wp:docPr id="14" name="Arrow: Curved Down 14"/>
+                <wp:cNvGraphicFramePr/>
+                <a:graphic xmlns:a="http://schemas.openxmlformats.org/drawingml/2006/main">
+                  <a:graphicData uri="http://schemas.microsoft.com/office/word/2010/wordprocessingShape">
+                    <wps:wsp>
+                      <wps:cNvSpPr/>
+                      <wps:spPr>
+                        <a:xfrm flipH="1">
+                          <a:off x="0" y="0"/>
+                          <a:ext cx="1767205" cy="477520"/>
+                        </a:xfrm>
+                        <a:prstGeom prst="curvedDownArrow">
+                          <a:avLst/>
+                        </a:prstGeom>
+                      </wps:spPr>
+                      <wps:style>
+                        <a:lnRef idx="2">
+                          <a:schemeClr val="accent1">
+                            <a:shade val="50000"/>
+                          </a:schemeClr>
+                        </a:lnRef>
+                        <a:fillRef idx="1">
+                          <a:schemeClr val="accent1"/>
+                        </a:fillRef>
+                        <a:effectRef idx="0">
+                          <a:schemeClr val="accent1"/>
+                        </a:effectRef>
+                        <a:fontRef idx="minor">
+                          <a:schemeClr val="lt1"/>
+                        </a:fontRef>
+                      </wps:style>
+                      <wps:bodyPr rot="0" spcFirstLastPara="0" vertOverflow="overflow" horzOverflow="overflow" vert="horz" wrap="square" lIns="91440" tIns="45720" rIns="91440" bIns="45720" numCol="1" spcCol="0" rtlCol="0" fromWordArt="0" anchor="ctr" anchorCtr="0" forceAA="0" compatLnSpc="1">
+                        <a:prstTxWarp prst="textNoShape">
+                          <a:avLst/>
+                        </a:prstTxWarp>
+                        <a:noAutofit/>
+                      </wps:bodyPr>
+                    </wps:wsp>
+                  </a:graphicData>
+                </a:graphic>
+                <wp14:sizeRelH relativeFrom="margin">
+                  <wp14:pctWidth>0</wp14:pctWidth>
+                </wp14:sizeRelH>
+              </wp:anchor>
+            </w:drawing>
+          </mc:Choice>
+          <mc:Fallback>
+            <w:pict>
+              <v:shape w14:anchorId="2BE2B27C" id="Arrow: Curved Down 14" o:spid="_x0000_s1026" type="#_x0000_t105" style="position:absolute;margin-left:160.1pt;margin-top:9.6pt;width:139.15pt;height:37.6pt;flip:x;z-index:251678720;visibility:visible;mso-wrap-style:square;mso-width-percent:0;mso-wrap-distance-left:9pt;mso-wrap-distance-top:0;mso-wrap-distance-right:9pt;mso-wrap-distance-bottom:0;mso-position-horizontal:absolute;mso-position-horizontal-relative:margin;mso-position-vertical:absolute;mso-position-vertical-relative:text;mso-width-percent:0;mso-width-relative:margin;v-text-anchor:middle" o:gfxdata="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" adj="18682,20871,16200" fillcolor="#4472c4 [3204]" strokecolor="#1f3763 [1604]" strokeweight="1pt">
+                <w10:wrap anchorx="margin"/>
+              </v:shape>
+            </w:pict>
+          </mc:Fallback>
+        </mc:AlternateContent>
+      </w:r>
+      <w:r>
+        <w:rPr>
+          <w:color w:val="4472C4" w:themeColor="accent1"/>
+        </w:rPr>
+        <mc:AlternateContent>
+          <mc:Choice Requires="wps">
+            <w:drawing>
+              <wp:anchor distT="0" distB="0" distL="114300" distR="114300" simplePos="0" relativeHeight="251676672" behindDoc="0" locked="0" layoutInCell="1" allowOverlap="1" wp14:anchorId="6325A7BF" wp14:editId="78F799F5">
+                <wp:simplePos x="0" y="0"/>
+                <wp:positionH relativeFrom="column">
+                  <wp:posOffset>1248733</wp:posOffset>
+                </wp:positionH>
+                <wp:positionV relativeFrom="paragraph">
+                  <wp:posOffset>203617</wp:posOffset>
+                </wp:positionV>
+                <wp:extent cx="2245057" cy="477520"/>
+                <wp:effectExtent l="0" t="0" r="3175" b="36830"/>
+                <wp:wrapNone/>
+                <wp:docPr id="12" name="Arrow: Curved Down 12"/>
+                <wp:cNvGraphicFramePr/>
+                <a:graphic xmlns:a="http://schemas.openxmlformats.org/drawingml/2006/main">
+                  <a:graphicData uri="http://schemas.microsoft.com/office/word/2010/wordprocessingShape">
+                    <wps:wsp>
+                      <wps:cNvSpPr/>
+                      <wps:spPr>
+                        <a:xfrm>
+                          <a:off x="0" y="0"/>
+                          <a:ext cx="2245057" cy="477520"/>
+                        </a:xfrm>
+                        <a:prstGeom prst="curvedDownArrow">
+                          <a:avLst/>
+                        </a:prstGeom>
+                      </wps:spPr>
+                      <wps:style>
+                        <a:lnRef idx="2">
+                          <a:schemeClr val="accent1">
+                            <a:shade val="50000"/>
+                          </a:schemeClr>
+                        </a:lnRef>
+                        <a:fillRef idx="1">
+                          <a:schemeClr val="accent1"/>
+                        </a:fillRef>
+                        <a:effectRef idx="0">
+                          <a:schemeClr val="accent1"/>
+                        </a:effectRef>
+                        <a:fontRef idx="minor">
+                          <a:schemeClr val="lt1"/>
+                        </a:fontRef>
+                      </wps:style>
+                      <wps:bodyPr rot="0" spcFirstLastPara="0" vertOverflow="overflow" horzOverflow="overflow" vert="horz" wrap="square" lIns="91440" tIns="45720" rIns="91440" bIns="45720" numCol="1" spcCol="0" rtlCol="0" fromWordArt="0" anchor="ctr" anchorCtr="0" forceAA="0" compatLnSpc="1">
+                        <a:prstTxWarp prst="textNoShape">
+                          <a:avLst/>
+                        </a:prstTxWarp>
+                        <a:noAutofit/>
+                      </wps:bodyPr>
+                    </wps:wsp>
+                  </a:graphicData>
+                </a:graphic>
+                <wp14:sizeRelH relativeFrom="margin">
+                  <wp14:pctWidth>0</wp14:pctWidth>
+                </wp14:sizeRelH>
+              </wp:anchor>
+            </w:drawing>
+          </mc:Choice>
+          <mc:Fallback>
+            <w:pict>
+              <v:shape w14:anchorId="326A251A" id="Arrow: Curved Down 12" o:spid="_x0000_s1026" type="#_x0000_t105" style="position:absolute;margin-left:98.35pt;margin-top:16.05pt;width:176.8pt;height:37.6pt;z-index:251676672;visibility:visible;mso-wrap-style:square;mso-width-percent:0;mso-wrap-distance-left:9pt;mso-wrap-distance-top:0;mso-wrap-distance-right:9pt;mso-wrap-distance-bottom:0;mso-position-horizontal:absolute;mso-position-horizontal-relative:text;mso-position-vertical:absolute;mso-position-vertical-relative:text;mso-width-percent:0;mso-width-relative:margin;v-text-anchor:middle" o:gfxdata="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" adj="19303,21026,16200" fillcolor="#4472c4 [3204]" strokecolor="#1f3763 [1604]" strokeweight="1pt"/>
+            </w:pict>
+          </mc:Fallback>
+        </mc:AlternateContent>
+      </w:r>
+      <w:r>
+        <w:rPr>
+          <w:color w:val="4472C4" w:themeColor="accent1"/>
+        </w:rPr>
+        <mc:AlternateContent>
+          <mc:Choice Requires="wps">
+            <w:drawing>
+              <wp:anchor distT="0" distB="0" distL="114300" distR="114300" simplePos="0" relativeHeight="251675648" behindDoc="0" locked="0" layoutInCell="1" allowOverlap="1" wp14:anchorId="1EDD459B" wp14:editId="77B54033">
+                <wp:simplePos x="0" y="0"/>
+                <wp:positionH relativeFrom="column">
+                  <wp:posOffset>4211955</wp:posOffset>
+                </wp:positionH>
+                <wp:positionV relativeFrom="paragraph">
+                  <wp:posOffset>492125</wp:posOffset>
+                </wp:positionV>
+                <wp:extent cx="918210" cy="900430"/>
+                <wp:effectExtent l="0" t="0" r="15240" b="13970"/>
+                <wp:wrapNone/>
+                <wp:docPr id="11" name="Oval 11"/>
+                <wp:cNvGraphicFramePr/>
+                <a:graphic xmlns:a="http://schemas.openxmlformats.org/drawingml/2006/main">
+                  <a:graphicData uri="http://schemas.microsoft.com/office/word/2010/wordprocessingShape">
+                    <wps:wsp>
+                      <wps:cNvSpPr/>
+                      <wps:spPr>
+                        <a:xfrm>
+                          <a:off x="0" y="0"/>
+                          <a:ext cx="918210" cy="900430"/>
+                        </a:xfrm>
+                        <a:prstGeom prst="ellipse">
+                          <a:avLst/>
+                        </a:prstGeom>
+                      </wps:spPr>
+                      <wps:style>
+                        <a:lnRef idx="2">
+                          <a:schemeClr val="accent2">
+                            <a:shade val="50000"/>
+                          </a:schemeClr>
+                        </a:lnRef>
+                        <a:fillRef idx="1">
+                          <a:schemeClr val="accent2"/>
+                        </a:fillRef>
+                        <a:effectRef idx="0">
+                          <a:schemeClr val="accent2"/>
+                        </a:effectRef>
+                        <a:fontRef idx="minor">
+                          <a:schemeClr val="lt1"/>
+                        </a:fontRef>
+                      </wps:style>
+                      <wps:txbx>
+                        <w:txbxContent>
+                          <w:p>
+                            <w:pPr>
+                              <w:jc w:val="center"/>
+                              <w:rPr>
+                                <w:sz w:val="20"/>
+                                <w:szCs w:val="20"/>
+                              </w:rPr>
+                            </w:pPr>
+                            <w:r>
+                              <w:rPr>
+                                <w:sz w:val="20"/>
+                                <w:szCs w:val="20"/>
+                              </w:rPr>
+                              <w:t xml:space="preserve">Node </w:t>
+                            </w:r>
+                            <w:r>
+                              <w:rPr>
+                                <w:sz w:val="20"/>
+                                <w:szCs w:val="20"/>
+                              </w:rPr>
+                              <w:t>4</w:t>
+                            </w:r>
+                          </w:p>
+                        </w:txbxContent>
+                      </wps:txbx>
+                      <wps:bodyPr rot="0" spcFirstLastPara="0" vertOverflow="overflow" horzOverflow="overflow" vert="horz" wrap="square" lIns="91440" tIns="45720" rIns="91440" bIns="45720" numCol="1" spcCol="0" rtlCol="0" fromWordArt="0" anchor="ctr" anchorCtr="0" forceAA="0" compatLnSpc="1">
+                        <a:prstTxWarp prst="textNoShape">
+                          <a:avLst/>
+                        </a:prstTxWarp>
+                        <a:noAutofit/>
+                      </wps:bodyPr>
+                    </wps:wsp>
+                  </a:graphicData>
+                </a:graphic>
+                <wp14:sizeRelH relativeFrom="margin">
+                  <wp14:pctWidth>0</wp14:pctWidth>
+                </wp14:sizeRelH>
+                <wp14:sizeRelV relativeFrom="margin">
+                  <wp14:pctHeight>0</wp14:pctHeight>
+                </wp14:sizeRelV>
+              </wp:anchor>
+            </w:drawing>
+          </mc:Choice>
+          <mc:Fallback>
+            <w:pict>
+              <v:oval w14:anchorId="1EDD459B" id="Oval 11" o:spid="_x0000_s1030" style="position:absolute;margin-left:331.65pt;margin-top:38.75pt;width:72.3pt;height:70.9pt;z-index:251675648;visibility:visible;mso-wrap-style:square;mso-width-percent:0;mso-height-percent:0;mso-wrap-distance-left:9pt;mso-wrap-distance-top:0;mso-wrap-distance-right:9pt;mso-wrap-distance-bottom:0;mso-position-horizontal:absolute;mso-position-horizontal-relative:text;mso-position-vertical:absolute;mso-position-vertical-relative:text;mso-width-percent:0;mso-height-percent:0;mso-width-relative:margin;mso-height-relative:margin;v-text-anchor:middle" o:gfxdata="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" fillcolor="#ed7d31 [3205]" strokecolor="#823b0b [1605]" strokeweight="1pt">
+                <v:stroke joinstyle="miter"/>
+                <v:textbox>
+                  <w:txbxContent>
+                    <w:p>
+                      <w:pPr>
+                        <w:jc w:val="center"/>
+                        <w:rPr>
+                          <w:sz w:val="20"/>
+                          <w:szCs w:val="20"/>
+                        </w:rPr>
+                      </w:pPr>
+                      <w:r>
+                        <w:rPr>
+                          <w:sz w:val="20"/>
+                          <w:szCs w:val="20"/>
+                        </w:rPr>
+                        <w:t xml:space="preserve">Node </w:t>
+                      </w:r>
+                      <w:r>
+                        <w:rPr>
+                          <w:sz w:val="20"/>
+                          <w:szCs w:val="20"/>
+                        </w:rPr>
+                        <w:t>4</w:t>
+                      </w:r>
+                    </w:p>
+                  </w:txbxContent>
+                </v:textbox>
+              </v:oval>
+            </w:pict>
+          </mc:Fallback>
+        </mc:AlternateContent>
+      </w:r>
+      <w:r>
+        <w:rPr>
+          <w:color w:val="4472C4" w:themeColor="accent1"/>
+        </w:rPr>
+        <mc:AlternateContent>
+          <mc:Choice Requires="wps">
+            <w:drawing>
+              <wp:anchor distT="0" distB="0" distL="114300" distR="114300" simplePos="0" relativeHeight="251674624" behindDoc="0" locked="0" layoutInCell="1" allowOverlap="1" wp14:anchorId="41BF0528" wp14:editId="413DB77E">
+                <wp:simplePos x="0" y="0"/>
+                <wp:positionH relativeFrom="margin">
+                  <wp:posOffset>2941955</wp:posOffset>
+                </wp:positionH>
+                <wp:positionV relativeFrom="paragraph">
+                  <wp:posOffset>457835</wp:posOffset>
+                </wp:positionV>
+                <wp:extent cx="918210" cy="900430"/>
+                <wp:effectExtent l="0" t="0" r="15240" b="13970"/>
+                <wp:wrapNone/>
+                <wp:docPr id="10" name="Oval 10"/>
+                <wp:cNvGraphicFramePr/>
+                <a:graphic xmlns:a="http://schemas.openxmlformats.org/drawingml/2006/main">
+                  <a:graphicData uri="http://schemas.microsoft.com/office/word/2010/wordprocessingShape">
+                    <wps:wsp>
+                      <wps:cNvSpPr/>
+                      <wps:spPr>
+                        <a:xfrm>
+                          <a:off x="0" y="0"/>
+                          <a:ext cx="918210" cy="900430"/>
+                        </a:xfrm>
+                        <a:prstGeom prst="ellipse">
+                          <a:avLst/>
+                        </a:prstGeom>
+                      </wps:spPr>
+                      <wps:style>
+                        <a:lnRef idx="2">
+                          <a:schemeClr val="accent2">
+                            <a:shade val="50000"/>
+                          </a:schemeClr>
+                        </a:lnRef>
+                        <a:fillRef idx="1">
+                          <a:schemeClr val="accent2"/>
+                        </a:fillRef>
+                        <a:effectRef idx="0">
+                          <a:schemeClr val="accent2"/>
+                        </a:effectRef>
+                        <a:fontRef idx="minor">
+                          <a:schemeClr val="lt1"/>
+                        </a:fontRef>
+                      </wps:style>
+                      <wps:txbx>
+                        <w:txbxContent>
+                          <w:p>
+                            <w:pPr>
+                              <w:jc w:val="center"/>
+                              <w:rPr>
+                                <w:sz w:val="20"/>
+                                <w:szCs w:val="20"/>
+                              </w:rPr>
+                            </w:pPr>
+                            <w:r>
+                              <w:rPr>
+                                <w:sz w:val="20"/>
+                                <w:szCs w:val="20"/>
+                              </w:rPr>
+                              <w:t xml:space="preserve">Node </w:t>
+                            </w:r>
+                            <w:r>
+                              <w:rPr>
+                                <w:sz w:val="20"/>
+                                <w:szCs w:val="20"/>
+                              </w:rPr>
+                              <w:t>3</w:t>
+                            </w:r>
+                          </w:p>
+                        </w:txbxContent>
+                      </wps:txbx>
+                      <wps:bodyPr rot="0" spcFirstLastPara="0" vertOverflow="overflow" horzOverflow="overflow" vert="horz" wrap="square" lIns="91440" tIns="45720" rIns="91440" bIns="45720" numCol="1" spcCol="0" rtlCol="0" fromWordArt="0" anchor="ctr" anchorCtr="0" forceAA="0" compatLnSpc="1">
+                        <a:prstTxWarp prst="textNoShape">
+                          <a:avLst/>
+                        </a:prstTxWarp>
+                        <a:noAutofit/>
+                      </wps:bodyPr>
+                    </wps:wsp>
+                  </a:graphicData>
+                </a:graphic>
+                <wp14:sizeRelH relativeFrom="margin">
+                  <wp14:pctWidth>0</wp14:pctWidth>
+                </wp14:sizeRelH>
+                <wp14:sizeRelV relativeFrom="margin">
+                  <wp14:pctHeight>0</wp14:pctHeight>
+                </wp14:sizeRelV>
+              </wp:anchor>
+            </w:drawing>
+          </mc:Choice>
+          <mc:Fallback>
+            <w:pict>
+              <v:oval w14:anchorId="41BF0528" id="Oval 10" o:spid="_x0000_s1031" style="position:absolute;margin-left:231.65pt;margin-top:36.05pt;width:72.3pt;height:70.9pt;z-index:251674624;visibility:visible;mso-wrap-style:square;mso-width-percent:0;mso-height-percent:0;mso-wrap-distance-left:9pt;mso-wrap-distance-top:0;mso-wrap-distance-right:9pt;mso-wrap-distance-bottom:0;mso-position-horizontal:absolute;mso-position-horizontal-relative:margin;mso-position-vertical:absolute;mso-position-vertical-relative:text;mso-width-percent:0;mso-height-percent:0;mso-width-relative:margin;mso-height-relative:margin;v-text-anchor:middle" o:gfxdata="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" fillcolor="#ed7d31 [3205]" strokecolor="#823b0b [1605]" strokeweight="1pt">
+                <v:stroke joinstyle="miter"/>
+                <v:textbox>
+                  <w:txbxContent>
+                    <w:p>
+                      <w:pPr>
+                        <w:jc w:val="center"/>
+                        <w:rPr>
+                          <w:sz w:val="20"/>
+                          <w:szCs w:val="20"/>
+                        </w:rPr>
+                      </w:pPr>
+                      <w:r>
+                        <w:rPr>
+                          <w:sz w:val="20"/>
+                          <w:szCs w:val="20"/>
+                        </w:rPr>
+                        <w:t xml:space="preserve">Node </w:t>
+                      </w:r>
+                      <w:r>
+                        <w:rPr>
+                          <w:sz w:val="20"/>
+                          <w:szCs w:val="20"/>
+                        </w:rPr>
+                        <w:t>3</w:t>
+                      </w:r>
+                    </w:p>
+                  </w:txbxContent>
+                </v:textbox>
+                <w10:wrap anchorx="margin"/>
+              </v:oval>
+            </w:pict>
+          </mc:Fallback>
+        </mc:AlternateContent>
+      </w:r>
+      <w:r>
+        <w:rPr>
+          <w:color w:val="4472C4" w:themeColor="accent1"/>
+        </w:rPr>
+        <mc:AlternateContent>
+          <mc:Choice Requires="wps">
+            <w:drawing>
+              <wp:anchor distT="0" distB="0" distL="114300" distR="114300" simplePos="0" relativeHeight="251673600" behindDoc="0" locked="0" layoutInCell="1" allowOverlap="1" wp14:anchorId="1D20E61E" wp14:editId="78647732">
+                <wp:simplePos x="0" y="0"/>
+                <wp:positionH relativeFrom="column">
+                  <wp:posOffset>1748155</wp:posOffset>
+                </wp:positionH>
+                <wp:positionV relativeFrom="paragraph">
+                  <wp:posOffset>464820</wp:posOffset>
+                </wp:positionV>
+                <wp:extent cx="918210" cy="900430"/>
+                <wp:effectExtent l="0" t="0" r="15240" b="13970"/>
+                <wp:wrapNone/>
+                <wp:docPr id="9" name="Oval 9"/>
+                <wp:cNvGraphicFramePr/>
+                <a:graphic xmlns:a="http://schemas.openxmlformats.org/drawingml/2006/main">
+                  <a:graphicData uri="http://schemas.microsoft.com/office/word/2010/wordprocessingShape">
+                    <wps:wsp>
+                      <wps:cNvSpPr/>
+                      <wps:spPr>
+                        <a:xfrm>
+                          <a:off x="0" y="0"/>
+                          <a:ext cx="918210" cy="900430"/>
+                        </a:xfrm>
+                        <a:prstGeom prst="ellipse">
+                          <a:avLst/>
+                        </a:prstGeom>
+                      </wps:spPr>
+                      <wps:style>
+                        <a:lnRef idx="2">
+                          <a:schemeClr val="accent2">
+                            <a:shade val="50000"/>
+                          </a:schemeClr>
+                        </a:lnRef>
+                        <a:fillRef idx="1">
+                          <a:schemeClr val="accent2"/>
+                        </a:fillRef>
+                        <a:effectRef idx="0">
+                          <a:schemeClr val="accent2"/>
+                        </a:effectRef>
+                        <a:fontRef idx="minor">
+                          <a:schemeClr val="lt1"/>
+                        </a:fontRef>
+                      </wps:style>
+                      <wps:txbx>
+                        <w:txbxContent>
+                          <w:p>
+                            <w:pPr>
+                              <w:jc w:val="center"/>
+                              <w:rPr>
+                                <w:sz w:val="20"/>
+                                <w:szCs w:val="20"/>
+                              </w:rPr>
+                            </w:pPr>
+                            <w:r>
+                              <w:rPr>
+                                <w:sz w:val="20"/>
+                                <w:szCs w:val="20"/>
+                              </w:rPr>
+                              <w:t xml:space="preserve">Node </w:t>
+                            </w:r>
+                            <w:r>
+                              <w:rPr>
+                                <w:sz w:val="20"/>
+                                <w:szCs w:val="20"/>
+                              </w:rPr>
+                              <w:t>2</w:t>
+                            </w:r>
+                          </w:p>
+                        </w:txbxContent>
+                      </wps:txbx>
+                      <wps:bodyPr rot="0" spcFirstLastPara="0" vertOverflow="overflow" horzOverflow="overflow" vert="horz" wrap="square" lIns="91440" tIns="45720" rIns="91440" bIns="45720" numCol="1" spcCol="0" rtlCol="0" fromWordArt="0" anchor="ctr" anchorCtr="0" forceAA="0" compatLnSpc="1">
+                        <a:prstTxWarp prst="textNoShape">
+                          <a:avLst/>
+                        </a:prstTxWarp>
+                        <a:noAutofit/>
+                      </wps:bodyPr>
+                    </wps:wsp>
+                  </a:graphicData>
+                </a:graphic>
+                <wp14:sizeRelH relativeFrom="margin">
+                  <wp14:pctWidth>0</wp14:pctWidth>
+                </wp14:sizeRelH>
+                <wp14:sizeRelV relativeFrom="margin">
+                  <wp14:pctHeight>0</wp14:pctHeight>
+                </wp14:sizeRelV>
+              </wp:anchor>
+            </w:drawing>
+          </mc:Choice>
+          <mc:Fallback>
+            <w:pict>
+              <v:oval w14:anchorId="1D20E61E" id="Oval 9" o:spid="_x0000_s1032" style="position:absolute;margin-left:137.65pt;margin-top:36.6pt;width:72.3pt;height:70.9pt;z-index:251673600;visibility:visible;mso-wrap-style:square;mso-width-percent:0;mso-height-percent:0;mso-wrap-distance-left:9pt;mso-wrap-distance-top:0;mso-wrap-distance-right:9pt;mso-wrap-distance-bottom:0;mso-position-horizontal:absolute;mso-position-horizontal-relative:text;mso-position-vertical:absolute;mso-position-vertical-relative:text;mso-width-percent:0;mso-height-percent:0;mso-width-relative:margin;mso-height-relative:margin;v-text-anchor:middle" o:gfxdata="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" fillcolor="#ed7d31 [3205]" strokecolor="#823b0b [1605]" strokeweight="1pt">
+                <v:stroke joinstyle="miter"/>
+                <v:textbox>
+                  <w:txbxContent>
+                    <w:p>
+                      <w:pPr>
+                        <w:jc w:val="center"/>
+                        <w:rPr>
+                          <w:sz w:val="20"/>
+                          <w:szCs w:val="20"/>
+                        </w:rPr>
+                      </w:pPr>
+                      <w:r>
+                        <w:rPr>
+                          <w:sz w:val="20"/>
+                          <w:szCs w:val="20"/>
+                        </w:rPr>
+                        <w:t xml:space="preserve">Node </w:t>
+                      </w:r>
+                      <w:r>
+                        <w:rPr>
+                          <w:sz w:val="20"/>
+                          <w:szCs w:val="20"/>
+                        </w:rPr>
+                        <w:t>2</w:t>
+                      </w:r>
+                    </w:p>
+                  </w:txbxContent>
+                </v:textbox>
+              </v:oval>
+            </w:pict>
+          </mc:Fallback>
+        </mc:AlternateContent>
+      </w:r>
+      <w:r>
+        <w:rPr>
+          <w:color w:val="4472C4" w:themeColor="accent1"/>
+        </w:rPr>
+        <mc:AlternateContent>
+          <mc:Choice Requires="wps">
+            <w:drawing>
+              <wp:anchor distT="0" distB="0" distL="114300" distR="114300" simplePos="0" relativeHeight="251672576" behindDoc="0" locked="0" layoutInCell="1" allowOverlap="1" wp14:anchorId="2B19D262" wp14:editId="23511377">
+                <wp:simplePos x="0" y="0"/>
+                <wp:positionH relativeFrom="column">
+                  <wp:posOffset>586740</wp:posOffset>
+                </wp:positionH>
+                <wp:positionV relativeFrom="paragraph">
+                  <wp:posOffset>456565</wp:posOffset>
+                </wp:positionV>
+                <wp:extent cx="918210" cy="900430"/>
+                <wp:effectExtent l="0" t="0" r="15240" b="13970"/>
+                <wp:wrapNone/>
+                <wp:docPr id="8" name="Oval 8"/>
+                <wp:cNvGraphicFramePr/>
+                <a:graphic xmlns:a="http://schemas.openxmlformats.org/drawingml/2006/main">
+                  <a:graphicData uri="http://schemas.microsoft.com/office/word/2010/wordprocessingShape">
+                    <wps:wsp>
+                      <wps:cNvSpPr/>
+                      <wps:spPr>
+                        <a:xfrm>
+                          <a:off x="0" y="0"/>
+                          <a:ext cx="918210" cy="900430"/>
+                        </a:xfrm>
+                        <a:prstGeom prst="ellipse">
+                          <a:avLst/>
+                        </a:prstGeom>
+                      </wps:spPr>
+                      <wps:style>
+                        <a:lnRef idx="2">
+                          <a:schemeClr val="accent2">
+                            <a:shade val="50000"/>
+                          </a:schemeClr>
+                        </a:lnRef>
+                        <a:fillRef idx="1">
+                          <a:schemeClr val="accent2"/>
+                        </a:fillRef>
+                        <a:effectRef idx="0">
+                          <a:schemeClr val="accent2"/>
+                        </a:effectRef>
+                        <a:fontRef idx="minor">
+                          <a:schemeClr val="lt1"/>
+                        </a:fontRef>
+                      </wps:style>
+                      <wps:txbx>
+                        <w:txbxContent>
+                          <w:p>
+                            <w:pPr>
+                              <w:jc w:val="center"/>
+                              <w:rPr>
+                                <w:sz w:val="20"/>
+                                <w:szCs w:val="20"/>
+                              </w:rPr>
+                            </w:pPr>
+                            <w:r>
+                              <w:rPr>
+                                <w:sz w:val="20"/>
+                                <w:szCs w:val="20"/>
+                              </w:rPr>
+                              <w:t>Node 1</w:t>
+                            </w:r>
+                          </w:p>
+                        </w:txbxContent>
+                      </wps:txbx>
+                      <wps:bodyPr rot="0" spcFirstLastPara="0" vertOverflow="overflow" horzOverflow="overflow" vert="horz" wrap="square" lIns="91440" tIns="45720" rIns="91440" bIns="45720" numCol="1" spcCol="0" rtlCol="0" fromWordArt="0" anchor="ctr" anchorCtr="0" forceAA="0" compatLnSpc="1">
+                        <a:prstTxWarp prst="textNoShape">
+                          <a:avLst/>
+                        </a:prstTxWarp>
+                        <a:noAutofit/>
+                      </wps:bodyPr>
+                    </wps:wsp>
+                  </a:graphicData>
+                </a:graphic>
+                <wp14:sizeRelH relativeFrom="margin">
+                  <wp14:pctWidth>0</wp14:pctWidth>
+                </wp14:sizeRelH>
+                <wp14:sizeRelV relativeFrom="margin">
+                  <wp14:pctHeight>0</wp14:pctHeight>
+                </wp14:sizeRelV>
+              </wp:anchor>
+            </w:drawing>
+          </mc:Choice>
+          <mc:Fallback>
+            <w:pict>
+              <v:oval w14:anchorId="2B19D262" id="Oval 8" o:spid="_x0000_s1033" style="position:absolute;margin-left:46.2pt;margin-top:35.95pt;width:72.3pt;height:70.9pt;z-index:251672576;visibility:visible;mso-wrap-style:square;mso-width-percent:0;mso-height-percent:0;mso-wrap-distance-left:9pt;mso-wrap-distance-top:0;mso-wrap-distance-right:9pt;mso-wrap-distance-bottom:0;mso-position-horizontal:absolute;mso-position-horizontal-relative:text;mso-position-vertical:absolute;mso-position-vertical-relative:text;mso-width-percent:0;mso-height-percent:0;mso-width-relative:margin;mso-height-relative:margin;v-text-anchor:middle" o:gfxdata="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" fillcolor="#ed7d31 [3205]" strokecolor="#823b0b [1605]" strokeweight="1pt">
+                <v:stroke joinstyle="miter"/>
+                <v:textbox>
+                  <w:txbxContent>
+                    <w:p>
+                      <w:pPr>
+                        <w:jc w:val="center"/>
+                        <w:rPr>
+                          <w:sz w:val="20"/>
+                          <w:szCs w:val="20"/>
+                        </w:rPr>
+                      </w:pPr>
+                      <w:r>
+                        <w:rPr>
+                          <w:sz w:val="20"/>
+                          <w:szCs w:val="20"/>
+                        </w:rPr>
+                        <w:t>Node 1</w:t>
+                      </w:r>
+                    </w:p>
+                  </w:txbxContent>
+                </v:textbox>
+              </v:oval>
+            </w:pict>
+          </mc:Fallback>
+        </mc:AlternateContent>
+      </w:r>
+    </w:p>
+    <w:p>
+      <w:pPr>
+        <w:spacing w:after="80"/>
+        <w:rPr>
+          <w:color w:val="3B3838" w:themeColor="background2" w:themeShade="40"/>
+        </w:rPr>
+      </w:pPr>
+      <w:r>
+        <w:rPr>
+          <w:color w:val="4472C4" w:themeColor="accent1"/>
+        </w:rPr>
+        <mc:AlternateContent>
+          <mc:Choice Requires="wps">
+            <w:drawing>
+              <wp:anchor distT="0" distB="0" distL="114300" distR="114300" simplePos="0" relativeHeight="251680768" behindDoc="0" locked="0" layoutInCell="1" allowOverlap="1" wp14:anchorId="6BDD19BB" wp14:editId="0572EFB4">
+                <wp:simplePos x="0" y="0"/>
+                <wp:positionH relativeFrom="margin">
+                  <wp:posOffset>2627194</wp:posOffset>
+                </wp:positionH>
+                <wp:positionV relativeFrom="paragraph">
+                  <wp:posOffset>23021</wp:posOffset>
+                </wp:positionV>
+                <wp:extent cx="2169994" cy="477520"/>
+                <wp:effectExtent l="0" t="0" r="1905" b="36830"/>
+                <wp:wrapNone/>
+                <wp:docPr id="15" name="Arrow: Curved Down 15"/>
+                <wp:cNvGraphicFramePr/>
+                <a:graphic xmlns:a="http://schemas.openxmlformats.org/drawingml/2006/main">
+                  <a:graphicData uri="http://schemas.microsoft.com/office/word/2010/wordprocessingShape">
+                    <wps:wsp>
+                      <wps:cNvSpPr/>
+                      <wps:spPr>
+                        <a:xfrm>
+                          <a:off x="0" y="0"/>
+                          <a:ext cx="2169994" cy="477520"/>
+                        </a:xfrm>
+                        <a:prstGeom prst="curvedDownArrow">
+                          <a:avLst/>
+                        </a:prstGeom>
+                      </wps:spPr>
+                      <wps:style>
+                        <a:lnRef idx="2">
+                          <a:schemeClr val="accent1">
+                            <a:shade val="50000"/>
+                          </a:schemeClr>
+                        </a:lnRef>
+                        <a:fillRef idx="1">
+                          <a:schemeClr val="accent1"/>
+                        </a:fillRef>
+                        <a:effectRef idx="0">
+                          <a:schemeClr val="accent1"/>
+                        </a:effectRef>
+                        <a:fontRef idx="minor">
+                          <a:schemeClr val="lt1"/>
+                        </a:fontRef>
+                      </wps:style>
+                      <wps:bodyPr rot="0" spcFirstLastPara="0" vertOverflow="overflow" horzOverflow="overflow" vert="horz" wrap="square" lIns="91440" tIns="45720" rIns="91440" bIns="45720" numCol="1" spcCol="0" rtlCol="0" fromWordArt="0" anchor="ctr" anchorCtr="0" forceAA="0" compatLnSpc="1">
+                        <a:prstTxWarp prst="textNoShape">
+                          <a:avLst/>
+                        </a:prstTxWarp>
+                        <a:noAutofit/>
+                      </wps:bodyPr>
+                    </wps:wsp>
+                  </a:graphicData>
+                </a:graphic>
+                <wp14:sizeRelH relativeFrom="margin">
+                  <wp14:pctWidth>0</wp14:pctWidth>
+                </wp14:sizeRelH>
+              </wp:anchor>
+            </w:drawing>
+          </mc:Choice>
+          <mc:Fallback>
+            <w:pict>
+              <v:shape w14:anchorId="784E10DC" id="Arrow: Curved Down 15" o:spid="_x0000_s1026" type="#_x0000_t105" style="position:absolute;margin-left:206.85pt;margin-top:1.8pt;width:170.85pt;height:37.6pt;z-index:251680768;visibility:visible;mso-wrap-style:square;mso-width-percent:0;mso-wrap-distance-left:9pt;mso-wrap-distance-top:0;mso-wrap-distance-right:9pt;mso-wrap-distance-bottom:0;mso-position-horizontal:absolute;mso-position-horizontal-relative:margin;mso-position-vertical:absolute;mso-position-vertical-relative:text;mso-width-percent:0;mso-width-relative:margin;v-text-anchor:middle" o:gfxdata="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" adj="19223,21006,16200" fillcolor="#4472c4 [3204]" strokecolor="#1f3763 [1604]" strokeweight="1pt">
+                <w10:wrap anchorx="margin"/>
+              </v:shape>
+            </w:pict>
+          </mc:Fallback>
+        </mc:AlternateContent>
+      </w:r>
+    </w:p>
+    <w:p>
+      <w:pPr>
+        <w:spacing w:after="0" w:line="240" w:lineRule="auto"/>
+        <w:rPr>
+          <w:color w:val="3B3838" w:themeColor="background2" w:themeShade="40"/>
+          <w:lang w:val="en-US"/>
+        </w:rPr>
+      </w:pPr>
+      <w:r>
+        <w:rPr>
+          <w:color w:val="4472C4" w:themeColor="accent1"/>
+        </w:rPr>
+        <mc:AlternateContent>
+          <mc:Choice Requires="wps">
+            <w:drawing>
+              <wp:anchor distT="0" distB="0" distL="114300" distR="114300" simplePos="0" relativeHeight="251684864" behindDoc="0" locked="0" layoutInCell="1" allowOverlap="1" wp14:anchorId="7114A959" wp14:editId="580DEDF2">
+                <wp:simplePos x="0" y="0"/>
+                <wp:positionH relativeFrom="margin">
+                  <wp:posOffset>1753736</wp:posOffset>
+                </wp:positionH>
+                <wp:positionV relativeFrom="paragraph">
+                  <wp:posOffset>707238</wp:posOffset>
+                </wp:positionV>
+                <wp:extent cx="1808329" cy="477520"/>
+                <wp:effectExtent l="0" t="19050" r="20955" b="17780"/>
+                <wp:wrapNone/>
+                <wp:docPr id="18" name="Arrow: Curved Down 18"/>
+                <wp:cNvGraphicFramePr/>
+                <a:graphic xmlns:a="http://schemas.openxmlformats.org/drawingml/2006/main">
+                  <a:graphicData uri="http://schemas.microsoft.com/office/word/2010/wordprocessingShape">
+                    <wps:wsp>
+                      <wps:cNvSpPr/>
+                      <wps:spPr>
+                        <a:xfrm rot="10800000" flipH="1">
+                          <a:off x="0" y="0"/>
+                          <a:ext cx="1808329" cy="477520"/>
+                        </a:xfrm>
+                        <a:prstGeom prst="curvedDownArrow">
+                          <a:avLst/>
+                        </a:prstGeom>
+                      </wps:spPr>
+                      <wps:style>
+                        <a:lnRef idx="2">
+                          <a:schemeClr val="accent1">
+                            <a:shade val="50000"/>
+                          </a:schemeClr>
+                        </a:lnRef>
+                        <a:fillRef idx="1">
+                          <a:schemeClr val="accent1"/>
+                        </a:fillRef>
+                        <a:effectRef idx="0">
+                          <a:schemeClr val="accent1"/>
+                        </a:effectRef>
+                        <a:fontRef idx="minor">
+                          <a:schemeClr val="lt1"/>
+                        </a:fontRef>
+                      </wps:style>
+                      <wps:bodyPr rot="0" spcFirstLastPara="0" vertOverflow="overflow" horzOverflow="overflow" vert="horz" wrap="square" lIns="91440" tIns="45720" rIns="91440" bIns="45720" numCol="1" spcCol="0" rtlCol="0" fromWordArt="0" anchor="ctr" anchorCtr="0" forceAA="0" compatLnSpc="1">
+                        <a:prstTxWarp prst="textNoShape">
+                          <a:avLst/>
+                        </a:prstTxWarp>
+                        <a:noAutofit/>
+                      </wps:bodyPr>
+                    </wps:wsp>
+                  </a:graphicData>
+                </a:graphic>
+                <wp14:sizeRelH relativeFrom="margin">
+                  <wp14:pctWidth>0</wp14:pctWidth>
+                </wp14:sizeRelH>
+              </wp:anchor>
+            </w:drawing>
+          </mc:Choice>
+          <mc:Fallback>
+            <w:pict>
+              <v:shape w14:anchorId="387D9C78" id="Arrow: Curved Down 18" o:spid="_x0000_s1026" type="#_x0000_t105" style="position:absolute;margin-left:138.1pt;margin-top:55.7pt;width:142.4pt;height:37.6pt;rotation:180;flip:x;z-index:251684864;visibility:visible;mso-wrap-style:square;mso-width-percent:0;mso-wrap-distance-left:9pt;mso-wrap-distance-top:0;mso-wrap-distance-right:9pt;mso-wrap-distance-bottom:0;mso-position-horizontal:absolute;mso-position-horizontal-relative:margin;mso-position-vertical:absolute;mso-position-vertical-relative:text;mso-width-percent:0;mso-width-relative:margin;v-text-anchor:middle" o:gfxdata="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" adj="18748,20887,16200" fillcolor="#4472c4 [3204]" strokecolor="#1f3763 [1604]" strokeweight="1pt">
+                <w10:wrap anchorx="margin"/>
+              </v:shape>
+            </w:pict>
+          </mc:Fallback>
+        </mc:AlternateContent>
+      </w:r>
+      <w:r>
+        <w:rPr>
+          <w:color w:val="4472C4" w:themeColor="accent1"/>
+        </w:rPr>
+        <mc:AlternateContent>
+          <mc:Choice Requires="wps">
+            <w:drawing>
+              <wp:anchor distT="0" distB="0" distL="114300" distR="114300" simplePos="0" relativeHeight="251682816" behindDoc="0" locked="0" layoutInCell="1" allowOverlap="1" wp14:anchorId="06251328" wp14:editId="3FEF5040">
+                <wp:simplePos x="0" y="0"/>
+                <wp:positionH relativeFrom="margin">
+                  <wp:posOffset>2506023</wp:posOffset>
+                </wp:positionH>
+                <wp:positionV relativeFrom="paragraph">
+                  <wp:posOffset>599630</wp:posOffset>
+                </wp:positionV>
+                <wp:extent cx="1849120" cy="477520"/>
+                <wp:effectExtent l="0" t="19050" r="17780" b="17780"/>
+                <wp:wrapNone/>
+                <wp:docPr id="17" name="Arrow: Curved Down 17"/>
+                <wp:cNvGraphicFramePr/>
+                <a:graphic xmlns:a="http://schemas.openxmlformats.org/drawingml/2006/main">
+                  <a:graphicData uri="http://schemas.microsoft.com/office/word/2010/wordprocessingShape">
+                    <wps:wsp>
+                      <wps:cNvSpPr/>
+                      <wps:spPr>
+                        <a:xfrm rot="10800000">
+                          <a:off x="0" y="0"/>
+                          <a:ext cx="1849120" cy="477520"/>
+                        </a:xfrm>
+                        <a:prstGeom prst="curvedDownArrow">
+                          <a:avLst/>
+                        </a:prstGeom>
+                      </wps:spPr>
+                      <wps:style>
+                        <a:lnRef idx="2">
+                          <a:schemeClr val="accent1">
+                            <a:shade val="50000"/>
+                          </a:schemeClr>
+                        </a:lnRef>
+                        <a:fillRef idx="1">
+                          <a:schemeClr val="accent1"/>
+                        </a:fillRef>
+                        <a:effectRef idx="0">
+                          <a:schemeClr val="accent1"/>
+                        </a:effectRef>
+                        <a:fontRef idx="minor">
+                          <a:schemeClr val="lt1"/>
+                        </a:fontRef>
+                      </wps:style>
+                      <wps:bodyPr rot="0" spcFirstLastPara="0" vertOverflow="overflow" horzOverflow="overflow" vert="horz" wrap="square" lIns="91440" tIns="45720" rIns="91440" bIns="45720" numCol="1" spcCol="0" rtlCol="0" fromWordArt="0" anchor="ctr" anchorCtr="0" forceAA="0" compatLnSpc="1">
+                        <a:prstTxWarp prst="textNoShape">
+                          <a:avLst/>
+                        </a:prstTxWarp>
+                        <a:noAutofit/>
+                      </wps:bodyPr>
+                    </wps:wsp>
+                  </a:graphicData>
+                </a:graphic>
+                <wp14:sizeRelH relativeFrom="margin">
+                  <wp14:pctWidth>0</wp14:pctWidth>
+                </wp14:sizeRelH>
+              </wp:anchor>
+            </w:drawing>
+          </mc:Choice>
+          <mc:Fallback>
+            <w:pict>
+              <v:shape w14:anchorId="49B0BB61" id="Arrow: Curved Down 17" o:spid="_x0000_s1026" type="#_x0000_t105" style="position:absolute;margin-left:197.3pt;margin-top:47.2pt;width:145.6pt;height:37.6pt;rotation:180;z-index:251682816;visibility:visible;mso-wrap-style:square;mso-width-percent:0;mso-wrap-distance-left:9pt;mso-wrap-distance-top:0;mso-wrap-distance-right:9pt;mso-wrap-distance-bottom:0;mso-position-horizontal:absolute;mso-position-horizontal-relative:margin;mso-position-vertical:absolute;mso-position-vertical-relative:text;mso-width-percent:0;mso-width-relative:margin;v-text-anchor:middle" o:gfxdata="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" adj="18811,20903,16200" fillcolor="#4472c4 [3204]" strokecolor="#1f3763 [1604]" strokeweight="1pt">
+                <w10:wrap anchorx="margin"/>
+              </v:shape>
+            </w:pict>
+          </mc:Fallback>
+        </mc:AlternateContent>
+      </w:r>
+      <w:r>
+        <w:rPr>
+          <w:color w:val="4472C4" w:themeColor="accent1"/>
+        </w:rPr>
+        <mc:AlternateContent>
+          <mc:Choice Requires="wps">
+            <w:drawing>
+              <wp:anchor distT="0" distB="0" distL="114300" distR="114300" simplePos="0" relativeHeight="251677696" behindDoc="0" locked="0" layoutInCell="1" allowOverlap="1" wp14:anchorId="5EEEF721" wp14:editId="60A575CF">
+                <wp:simplePos x="0" y="0"/>
+                <wp:positionH relativeFrom="margin">
+                  <wp:posOffset>1226308</wp:posOffset>
+                </wp:positionH>
+                <wp:positionV relativeFrom="paragraph">
+                  <wp:posOffset>709504</wp:posOffset>
+                </wp:positionV>
+                <wp:extent cx="1849120" cy="477520"/>
+                <wp:effectExtent l="0" t="19050" r="17780" b="17780"/>
+                <wp:wrapNone/>
+                <wp:docPr id="13" name="Arrow: Curved Down 13"/>
+                <wp:cNvGraphicFramePr/>
+                <a:graphic xmlns:a="http://schemas.openxmlformats.org/drawingml/2006/main">
+                  <a:graphicData uri="http://schemas.microsoft.com/office/word/2010/wordprocessingShape">
+                    <wps:wsp>
+                      <wps:cNvSpPr/>
+                      <wps:spPr>
+                        <a:xfrm rot="10800000">
+                          <a:off x="0" y="0"/>
+                          <a:ext cx="1849120" cy="477520"/>
+                        </a:xfrm>
+                        <a:prstGeom prst="curvedDownArrow">
+                          <a:avLst/>
+                        </a:prstGeom>
+                      </wps:spPr>
+                      <wps:style>
+                        <a:lnRef idx="2">
+                          <a:schemeClr val="accent1">
+                            <a:shade val="50000"/>
+                          </a:schemeClr>
+                        </a:lnRef>
+                        <a:fillRef idx="1">
+                          <a:schemeClr val="accent1"/>
+                        </a:fillRef>
+                        <a:effectRef idx="0">
+                          <a:schemeClr val="accent1"/>
+                        </a:effectRef>
+                        <a:fontRef idx="minor">
+                          <a:schemeClr val="lt1"/>
+                        </a:fontRef>
+                      </wps:style>
+                      <wps:bodyPr rot="0" spcFirstLastPara="0" vertOverflow="overflow" horzOverflow="overflow" vert="horz" wrap="square" lIns="91440" tIns="45720" rIns="91440" bIns="45720" numCol="1" spcCol="0" rtlCol="0" fromWordArt="0" anchor="ctr" anchorCtr="0" forceAA="0" compatLnSpc="1">
+                        <a:prstTxWarp prst="textNoShape">
+                          <a:avLst/>
+                        </a:prstTxWarp>
+                        <a:noAutofit/>
+                      </wps:bodyPr>
+                    </wps:wsp>
+                  </a:graphicData>
+                </a:graphic>
+                <wp14:sizeRelH relativeFrom="margin">
+                  <wp14:pctWidth>0</wp14:pctWidth>
+                </wp14:sizeRelH>
+              </wp:anchor>
+            </w:drawing>
+          </mc:Choice>
+          <mc:Fallback>
+            <w:pict>
+              <v:shape w14:anchorId="54489BB9" id="Arrow: Curved Down 13" o:spid="_x0000_s1026" type="#_x0000_t105" style="position:absolute;margin-left:96.55pt;margin-top:55.85pt;width:145.6pt;height:37.6pt;rotation:180;z-index:251677696;visibility:visible;mso-wrap-style:square;mso-width-percent:0;mso-wrap-distance-left:9pt;mso-wrap-distance-top:0;mso-wrap-distance-right:9pt;mso-wrap-distance-bottom:0;mso-position-horizontal:absolute;mso-position-horizontal-relative:margin;mso-position-vertical:absolute;mso-position-vertical-relative:text;mso-width-percent:0;mso-width-relative:margin;v-text-anchor:middle" o:gfxdata="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" adj="18811,20903,16200" fillcolor="#4472c4 [3204]" strokecolor="#1f3763 [1604]" strokeweight="1pt">
+                <w10:wrap anchorx="margin"/>
+              </v:shape>
+            </w:pict>
+          </mc:Fallback>
+        </mc:AlternateContent>
+      </w:r>
+      <w:r>
+        <w:rPr>
+          <w:color w:val="3B3838" w:themeColor="background2" w:themeShade="40"/>
+          <w:lang w:val="en-US"/>
+        </w:rPr>
+        <w:br w:type="page"/>
+      </w:r>
+    </w:p>
+    <w:p>
+      <w:pPr>
         <w:pStyle w:val="ListParagraph"/>
         <w:numPr>
           <w:ilvl w:val="0"/>
@@ -2026,6 +4051,7 @@
           <w:color w:val="3B3838" w:themeColor="background2" w:themeShade="40"/>
           <w:lang w:val="en-US"/>
         </w:rPr>
+        <w:lastRenderedPageBreak/>
         <w:t xml:space="preserve"> </w:t>
       </w:r>
       <w:r>

</xml_diff>